<commit_message>
Add ordinal regression notebook
</commit_message>
<xml_diff>
--- a/draft.docx
+++ b/draft.docx
@@ -34,21 +34,11 @@
         <w:t>supervised learning problem</w:t>
       </w:r>
       <w:r>
-        <w:t>. Therefore, a successful supervised learning algorithm should be able to, given an input image of a face, provide a reasonable measure of attractiveness, as specified by the training data. Indeed, this is the approach taken by most previous research endeavors (</w:t>
-      </w:r>
-      <w:proofErr w:type="spellStart"/>
-      <w:r>
-        <w:t>Altwaijry</w:t>
-      </w:r>
-      <w:proofErr w:type="spellEnd"/>
-      <w:r>
-        <w:t xml:space="preserve"> &amp; </w:t>
-      </w:r>
-      <w:proofErr w:type="spellStart"/>
+        <w:t xml:space="preserve">. Therefore, a successful supervised learning algorithm should be able to, given an input image of a face, provide a reasonable measure of attractiveness, as specified by the training data. Indeed, this is the approach taken by most previous research endeavors (Altwaijry &amp; </w:t>
+      </w:r>
       <w:r>
         <w:t>Belongie</w:t>
       </w:r>
-      <w:proofErr w:type="spellEnd"/>
       <w:r>
         <w:t xml:space="preserve">, 2013; Fan et al., 2012).  </w:t>
       </w:r>
@@ -155,9 +145,15 @@
     <w:p>
       <w:pPr>
         <w:pStyle w:val="Heading2"/>
-      </w:pPr>
-      <w:r>
-        <w:t>Using a pre-trained network</w:t>
+        <w:rPr>
+          <w:rFonts w:eastAsiaTheme="minorEastAsia"/>
+        </w:rPr>
+      </w:pPr>
+      <w:r>
+        <w:rPr>
+          <w:rFonts w:eastAsiaTheme="minorEastAsia"/>
+        </w:rPr>
+        <w:t>Regression versus classification</w:t>
       </w:r>
     </w:p>
     <w:p>
@@ -166,282 +162,291 @@
         <w:ind w:firstLine="720"/>
       </w:pPr>
       <w:r>
-        <w:t xml:space="preserve">Since training an entire convolutional networks from scratch is a costly process that requires both a sufficient amount of computational power and a large enough dataset to capture the relationship between images and ratings, we opted for </w:t>
-      </w:r>
-      <w:r>
-        <w:rPr>
-          <w:i/>
-        </w:rPr>
-        <w:t xml:space="preserve">transfer learning. </w:t>
-      </w:r>
-      <w:r>
-        <w:t xml:space="preserve">Transfer learning </w:t>
-      </w:r>
-      <w:r>
-        <w:t>refers to the process of “borrowing” the layers of a previously trained (pre</w:t>
-      </w:r>
-      <w:r>
-        <w:t>-trained) neural network, typically implemented for a similar task or domain. Since convolution networks can be conceptualized as hierarchical feature extractors, the spatial hierarchy of features learned by the pre-trained network can be thought to represent a generic model for the visual world (</w:t>
-      </w:r>
-      <w:proofErr w:type="spellStart"/>
-      <w:r>
-        <w:t>Chollet</w:t>
-      </w:r>
-      <w:proofErr w:type="spellEnd"/>
-      <w:r>
-        <w:t>, 2018</w:t>
-      </w:r>
-      <w:r>
-        <w:t xml:space="preserve">; </w:t>
-      </w:r>
-      <w:proofErr w:type="spellStart"/>
-      <w:r>
-        <w:t>Goodfellow</w:t>
-      </w:r>
-      <w:proofErr w:type="spellEnd"/>
-      <w:r>
-        <w:t xml:space="preserve"> et al., 2016</w:t>
-      </w:r>
-      <w:r>
-        <w:t>). Needless to say, this transferability is a unique advantage of deep learning models compared to shallow models.</w:t>
-      </w:r>
-    </w:p>
-    <w:p>
-      <w:pPr>
-        <w:spacing w:line="360" w:lineRule="auto"/>
-        <w:ind w:firstLine="720"/>
-      </w:pPr>
-      <w:r>
-        <w:t xml:space="preserve">If a pre-trained network is available for a given task, the next question that arises </w:t>
-      </w:r>
-      <w:r>
-        <w:t>i</w:t>
-      </w:r>
-      <w:r>
-        <w:t xml:space="preserve">s whether to use the network as a fixed feature extractor or fine-tune its weights along the new application. Unsurprisingly, this decision depends largely on the peculiarities of the task at hand. </w:t>
-      </w:r>
-      <w:r>
-        <w:t>As already mentioned above, facial attractiveness can be viewed</w:t>
-      </w:r>
-      <w:r>
-        <w:t xml:space="preserve"> as a value judgement of different facial features and combinations of features (Little et al., 2011), it is reasonable to suggest that a facial attractiveness classifier would utilize these features during training in order to capture the statistical regularities in a person’s judgement. Therefore, we opted for the option of applying a </w:t>
-      </w:r>
-      <w:r>
-        <w:t>fixed feature extractor</w:t>
-      </w:r>
-      <w:r>
-        <w:t xml:space="preserve"> to the current task.</w:t>
-      </w:r>
-    </w:p>
-    <w:p>
-      <w:pPr>
-        <w:pStyle w:val="Heading2"/>
-      </w:pPr>
-      <w:r>
-        <w:t>VGG16-Face</w:t>
-      </w:r>
-    </w:p>
-    <w:p>
-      <w:pPr>
-        <w:spacing w:line="360" w:lineRule="auto"/>
-        <w:ind w:firstLine="720"/>
-      </w:pPr>
-      <w:r>
-        <w:t xml:space="preserve">As for the pre-trained convolutional network, we utilized </w:t>
-      </w:r>
-      <w:r>
-        <w:t xml:space="preserve">the </w:t>
-      </w:r>
-      <w:r>
-        <w:t>VGG16-</w:t>
-      </w:r>
-      <w:r>
-        <w:t>Face architecture (</w:t>
-      </w:r>
-      <w:proofErr w:type="spellStart"/>
-      <w:r>
-        <w:t>Parkhi</w:t>
-      </w:r>
-      <w:proofErr w:type="spellEnd"/>
-      <w:r>
-        <w:t xml:space="preserve">, </w:t>
-      </w:r>
-      <w:proofErr w:type="spellStart"/>
-      <w:r>
-        <w:t>Vedaldi</w:t>
-      </w:r>
-      <w:proofErr w:type="spellEnd"/>
-      <w:r>
-        <w:t xml:space="preserve">, &amp; Zisserman, 2015). </w:t>
-      </w:r>
-      <w:r>
-        <w:t xml:space="preserve">The precise details of the network </w:t>
-      </w:r>
-      <w:r>
-        <w:lastRenderedPageBreak/>
-        <w:t xml:space="preserve">architecture and development context are described in the relevant paper, so in this subsection we merely sketch out its essential properties. </w:t>
-      </w:r>
-    </w:p>
-    <w:p>
-      <w:pPr>
-        <w:spacing w:line="360" w:lineRule="auto"/>
-        <w:ind w:firstLine="720"/>
-      </w:pPr>
-      <w:r>
-        <w:t xml:space="preserve">VGG16-Face war originally trained on 2.6 million images depicting more than 2.6K people in order to perform facial recognition (i.e., identifying a unique </w:t>
-      </w:r>
-      <w:r>
-        <w:t xml:space="preserve">person across different images). The task was set up as an N-way classification problem. As the name suggests, the structure of VGG16-Face was inspired by the previous work of </w:t>
-      </w:r>
-      <w:proofErr w:type="spellStart"/>
-      <w:r>
-        <w:t>Symonyan</w:t>
-      </w:r>
-      <w:proofErr w:type="spellEnd"/>
-      <w:r>
-        <w:t xml:space="preserve"> and Zisserman (2015) which demonstrated the utility of deep convolutional networks in solving large-scale image classification problems, focusing, in particular, on the ImageNet dataset. Similarly, V</w:t>
-      </w:r>
-      <w:r>
-        <w:t>GG16-Face consists of 11 blocks, each starting with a linear operator, followed by a non-linearity (</w:t>
-      </w:r>
-      <w:proofErr w:type="spellStart"/>
-      <w:r>
-        <w:t>ReLU</w:t>
-      </w:r>
-      <w:proofErr w:type="spellEnd"/>
-      <w:r>
-        <w:t xml:space="preserve">), and applying a max pooling operation before passing in the activations to subsequent layers. The last layer of VGG16-Face outputs a 4,096-dimensional vector (considered as an </w:t>
-      </w:r>
-      <w:r>
-        <w:rPr>
-          <w:i/>
-        </w:rPr>
-        <w:t>embedding</w:t>
-      </w:r>
-      <w:r>
-        <w:t xml:space="preserve"> of an image), which is then passed through a </w:t>
-      </w:r>
-      <w:r>
-        <w:rPr>
-          <w:i/>
-        </w:rPr>
-        <w:t>softmax</w:t>
-      </w:r>
-      <w:r>
-        <w:t xml:space="preserve"> function in order to obtain</w:t>
-      </w:r>
-      <w:r>
-        <w:t xml:space="preserve"> the class probabilities. </w:t>
-      </w:r>
-    </w:p>
-    <w:p>
-      <w:pPr>
-        <w:spacing w:line="360" w:lineRule="auto"/>
-        <w:ind w:firstLine="720"/>
-      </w:pPr>
-      <w:r>
-        <w:t xml:space="preserve">For our current application, we removed the </w:t>
-      </w:r>
-      <w:r>
-        <w:rPr>
-          <w:i/>
-        </w:rPr>
-        <w:t>softmax</w:t>
-      </w:r>
-      <w:r>
-        <w:t xml:space="preserve"> </w:t>
-      </w:r>
-      <w:r>
-        <w:t>layer</w:t>
-      </w:r>
-      <w:r>
-        <w:t xml:space="preserve"> and </w:t>
-      </w:r>
-      <w:r>
-        <w:rPr>
-          <w:i/>
-        </w:rPr>
-        <w:t xml:space="preserve">froze </w:t>
-      </w:r>
-      <w:r>
-        <w:t xml:space="preserve">all previous layers, </w:t>
-      </w:r>
-      <w:r>
-        <w:t>i.e., did not update their</w:t>
-      </w:r>
-      <w:r>
-        <w:t xml:space="preserve"> weights during backpropagation</w:t>
-      </w:r>
-      <w:r>
-        <w:t>.</w:t>
-      </w:r>
-      <w:r>
-        <w:t xml:space="preserve"> </w:t>
-      </w:r>
-      <w:r>
-        <w:t>This was done in order to prevent the algorithm from modifying the representations learned previously by the</w:t>
-      </w:r>
-      <w:r>
-        <w:t>se previous layers</w:t>
-      </w:r>
-      <w:r>
-        <w:t>. Thus, we used</w:t>
-      </w:r>
-      <w:r>
-        <w:t xml:space="preserve"> the image </w:t>
-      </w:r>
-      <w:r>
-        <w:t>embeddings</w:t>
-      </w:r>
-      <w:r>
-        <w:t xml:space="preserve"> returned </w:t>
-      </w:r>
-      <w:r>
-        <w:t>by the last layer of the network as a starting point</w:t>
-      </w:r>
-      <w:r>
-        <w:t>.</w:t>
-      </w:r>
-      <w:r>
-        <w:t xml:space="preserve"> The implicit assumption is, therefore, that the 4,096-dimensional vectors of extracted features will contain all the information needed for accurately predicting facial attractiveness. </w:t>
-      </w:r>
-      <w:r>
-        <w:t>Finally, i</w:t>
-      </w:r>
-      <w:r>
-        <w:t>t is important to note, that using th</w:t>
-      </w:r>
-      <w:r>
-        <w:t>e pre-trained VGG16-Face in this manner</w:t>
-      </w:r>
-      <w:r>
-        <w:t xml:space="preserve"> has one more important advantage.</w:t>
-      </w:r>
-      <w:r>
-        <w:t xml:space="preserve"> Since the extracted</w:t>
-      </w:r>
-      <w:r>
-        <w:t xml:space="preserve"> facial</w:t>
-      </w:r>
-      <w:r>
-        <w:t xml:space="preserve"> features are considered to be invariant </w:t>
-      </w:r>
-      <w:r>
-        <w:t>to head orientation, background, lighting and other low-level image properties such as brightness or contrast, the contribution of such factors to predicting attractiveness is vastly min</w:t>
-      </w:r>
-      <w:r>
-        <w:t xml:space="preserve">imized. Such feature invariance is of great importance to real-world application, where the distribution of facial images exhibit high levels of natural variance. </w:t>
-      </w:r>
-    </w:p>
-    <w:p>
-      <w:pPr>
-        <w:pStyle w:val="Heading2"/>
-      </w:pPr>
-      <w:r>
-        <w:t>Current architecture</w:t>
+        <w:t xml:space="preserve">Before </w:t>
+      </w:r>
+      <w:r>
+        <w:t xml:space="preserve">specifying a model to train </w:t>
+      </w:r>
+      <w:r>
+        <w:t xml:space="preserve">on the prepared data, one more relevant question had to be resolved, namely, whether to treat the ratings as </w:t>
+      </w:r>
+      <w:r>
+        <w:t xml:space="preserve">a </w:t>
+      </w:r>
+      <w:r>
+        <w:t xml:space="preserve">continuous or </w:t>
+      </w:r>
+      <w:r>
+        <w:t>a categorical variable</w:t>
       </w:r>
       <w:bookmarkStart w:id="0" w:name="_GoBack"/>
       <w:bookmarkEnd w:id="0"/>
+      <w:r>
+        <w:t>. This</w:t>
+      </w:r>
+      <w:r>
+        <w:t xml:space="preserve"> decision inevitably determines whether to use a regression or a classification algorithm respectively. Technically, the current operationalization of attractiveness ratings is merely a  </w:t>
+      </w:r>
+      <w:r>
+        <w:t xml:space="preserve"> </w:t>
+      </w:r>
+    </w:p>
+    <w:p>
+      <w:pPr>
+        <w:pStyle w:val="Heading2"/>
+      </w:pPr>
+      <w:r>
+        <w:t>Using a pre-trained network</w:t>
+      </w:r>
+    </w:p>
+    <w:p>
+      <w:pPr>
+        <w:spacing w:line="360" w:lineRule="auto"/>
+        <w:ind w:firstLine="720"/>
+      </w:pPr>
+      <w:r>
+        <w:t xml:space="preserve">Since training an entire convolutional networks from scratch is a costly process that requires both a sufficient amount of computational power and a large enough dataset to capture the relationship between images and ratings, we opted for </w:t>
+      </w:r>
+      <w:r>
+        <w:rPr>
+          <w:i/>
+        </w:rPr>
+        <w:t xml:space="preserve">transfer learning. </w:t>
+      </w:r>
+      <w:r>
+        <w:t xml:space="preserve">Transfer learning </w:t>
+      </w:r>
+      <w:r>
+        <w:t>refers to the process of “borrowing” the layers of a previously trained (pre</w:t>
+      </w:r>
+      <w:r>
+        <w:t>-trained) neural network, typically implemented for a similar task or</w:t>
+      </w:r>
+      <w:r>
+        <w:t xml:space="preserve"> in a similar</w:t>
+      </w:r>
+      <w:r>
+        <w:t xml:space="preserve"> domain. Since convolution</w:t>
+      </w:r>
+      <w:r>
+        <w:t>al</w:t>
+      </w:r>
+      <w:r>
+        <w:t xml:space="preserve"> networks can be conceptualized as hierarchical feature extractors, the spatial hierarchy of features learned by the pre-trained network can be thought to represent a generic model for the visual world (Chollet, 2018</w:t>
+      </w:r>
+      <w:r>
+        <w:t>; Goodfellow et al., 2016</w:t>
+      </w:r>
+      <w:r>
+        <w:t>). Needless to say, this transferability is a unique advantage of deep learning models compared to shallow models.</w:t>
+      </w:r>
+    </w:p>
+    <w:p>
+      <w:pPr>
+        <w:spacing w:line="360" w:lineRule="auto"/>
+        <w:ind w:firstLine="720"/>
+      </w:pPr>
+      <w:r>
+        <w:t xml:space="preserve">If a pre-trained network is available for a given task, the next question that arises </w:t>
+      </w:r>
+      <w:r>
+        <w:t>i</w:t>
+      </w:r>
+      <w:r>
+        <w:t xml:space="preserve">s whether to use the network as a fixed feature extractor or fine-tune its weights along the new application. Unsurprisingly, this decision depends largely on the peculiarities of the task at hand. </w:t>
+      </w:r>
+      <w:r>
+        <w:t>As already mentioned above, facial attractiveness can be viewed</w:t>
+      </w:r>
+      <w:r>
+        <w:t xml:space="preserve"> as a value judgement of different facial features and combinations of features (Little et al., 2011), it is reasonable to suggest that a facial attractiveness classifier would utilize these </w:t>
+      </w:r>
+      <w:r>
+        <w:lastRenderedPageBreak/>
+        <w:t xml:space="preserve">features during training in order to capture the statistical regularities in a person’s judgement. Therefore, we opted for the option of applying a </w:t>
+      </w:r>
+      <w:r>
+        <w:t>fixed feature extractor</w:t>
+      </w:r>
+      <w:r>
+        <w:t xml:space="preserve"> to the current task.</w:t>
+      </w:r>
+    </w:p>
+    <w:p>
+      <w:pPr>
+        <w:pStyle w:val="Heading2"/>
+      </w:pPr>
+      <w:r>
+        <w:t>VGG16-Face</w:t>
+      </w:r>
+    </w:p>
+    <w:p>
+      <w:pPr>
+        <w:spacing w:line="360" w:lineRule="auto"/>
+        <w:ind w:firstLine="720"/>
+      </w:pPr>
+      <w:r>
+        <w:t xml:space="preserve">As for the pre-trained convolutional network, we utilized </w:t>
+      </w:r>
+      <w:r>
+        <w:t xml:space="preserve">the </w:t>
+      </w:r>
+      <w:r>
+        <w:t>VGG16-</w:t>
+      </w:r>
+      <w:r>
+        <w:t xml:space="preserve">Face architecture (Parkhi, Vedaldi, &amp; Zisserman, 2015). </w:t>
+      </w:r>
+      <w:r>
+        <w:t xml:space="preserve">The precise details of the network architecture and development context are described in the relevant paper, so in this subsection we merely sketch out its essential properties. </w:t>
+      </w:r>
+    </w:p>
+    <w:p>
+      <w:pPr>
+        <w:spacing w:line="360" w:lineRule="auto"/>
+        <w:ind w:firstLine="720"/>
+      </w:pPr>
+      <w:r>
+        <w:t xml:space="preserve">VGG16-Face war originally trained on 2.6 million images depicting more than 2.6K people in order to perform facial recognition (i.e., identifying a unique </w:t>
+      </w:r>
+      <w:r>
+        <w:t>person across different images). The task was set up as an N-way classification problem. As the name suggests, the structure of VGG16-Face was inspired by the previous work of Symonyan and Zisserman (2015) which demonstrated the utility of deep convolutional networks in solving large-scale image classification problems, focusing, in particular, on the ImageNet dataset. Similarly, V</w:t>
+      </w:r>
+      <w:r>
+        <w:t xml:space="preserve">GG16-Face consists of 11 blocks, each starting with a linear operator, followed by a non-linearity (ReLU), and applying a max pooling operation before passing in the activations to subsequent layers. The last layer of VGG16-Face outputs a 4,096-dimensional vector (considered as an </w:t>
+      </w:r>
+      <w:r>
+        <w:rPr>
+          <w:i/>
+        </w:rPr>
+        <w:t>embedding</w:t>
+      </w:r>
+      <w:r>
+        <w:t xml:space="preserve"> of an image), which is then passed through a </w:t>
+      </w:r>
+      <w:r>
+        <w:rPr>
+          <w:i/>
+        </w:rPr>
+        <w:t>softmax</w:t>
+      </w:r>
+      <w:r>
+        <w:t xml:space="preserve"> function in order to obtain</w:t>
+      </w:r>
+      <w:r>
+        <w:t xml:space="preserve"> the class probabilities. </w:t>
+      </w:r>
+    </w:p>
+    <w:p>
+      <w:pPr>
+        <w:spacing w:line="360" w:lineRule="auto"/>
+        <w:ind w:firstLine="720"/>
+      </w:pPr>
+      <w:r>
+        <w:t xml:space="preserve">For our current application, we removed the </w:t>
+      </w:r>
+      <w:r>
+        <w:rPr>
+          <w:i/>
+        </w:rPr>
+        <w:t>softmax</w:t>
+      </w:r>
+      <w:r>
+        <w:t xml:space="preserve"> </w:t>
+      </w:r>
+      <w:r>
+        <w:t>layer</w:t>
+      </w:r>
+      <w:r>
+        <w:t xml:space="preserve"> and </w:t>
+      </w:r>
+      <w:r>
+        <w:rPr>
+          <w:i/>
+        </w:rPr>
+        <w:t xml:space="preserve">froze </w:t>
+      </w:r>
+      <w:r>
+        <w:t xml:space="preserve">all previous layers, </w:t>
+      </w:r>
+      <w:r>
+        <w:t>i.e., did not update their</w:t>
+      </w:r>
+      <w:r>
+        <w:t xml:space="preserve"> weights during backpropagation</w:t>
+      </w:r>
+      <w:r>
+        <w:t>.</w:t>
+      </w:r>
+      <w:r>
+        <w:t xml:space="preserve"> </w:t>
+      </w:r>
+      <w:r>
+        <w:t>This was done in order to prevent the algorithm from modifying the representations learned previously by the</w:t>
+      </w:r>
+      <w:r>
+        <w:t>se previous layers</w:t>
+      </w:r>
+      <w:r>
+        <w:t>. Thus, we used</w:t>
+      </w:r>
+      <w:r>
+        <w:t xml:space="preserve"> the image </w:t>
+      </w:r>
+      <w:r>
+        <w:t>embeddings</w:t>
+      </w:r>
+      <w:r>
+        <w:t xml:space="preserve"> returned </w:t>
+      </w:r>
+      <w:r>
+        <w:t>by the last layer of the network as a starting point</w:t>
+      </w:r>
+      <w:r>
+        <w:t>.</w:t>
+      </w:r>
+      <w:r>
+        <w:t xml:space="preserve"> The implicit assumption is, therefore, that the 4,096-dimensional vectors of extracted features will contain all the information needed for accurately predicting facial attractiveness. </w:t>
+      </w:r>
+      <w:r>
+        <w:t>Finally, i</w:t>
+      </w:r>
+      <w:r>
+        <w:t>t is important to note, that using th</w:t>
+      </w:r>
+      <w:r>
+        <w:t>e pre-trained VGG16-Face in this manner</w:t>
+      </w:r>
+      <w:r>
+        <w:t xml:space="preserve"> has one more important advantage.</w:t>
+      </w:r>
+      <w:r>
+        <w:t xml:space="preserve"> Since the extracted</w:t>
+      </w:r>
+      <w:r>
+        <w:t xml:space="preserve"> facial</w:t>
+      </w:r>
+      <w:r>
+        <w:t xml:space="preserve"> features are considered to be invariant </w:t>
+      </w:r>
+      <w:r>
+        <w:t xml:space="preserve">to head orientation, background, lighting and other low-level image properties such as brightness or contrast, the </w:t>
+      </w:r>
+      <w:r>
+        <w:lastRenderedPageBreak/>
+        <w:t>contribution of such factors to predicting attractiveness is vastly min</w:t>
+      </w:r>
+      <w:r>
+        <w:t xml:space="preserve">imized. Such feature invariance is of great importance to real-world application, where the distribution of facial images exhibit high levels of natural variance. </w:t>
+      </w:r>
+    </w:p>
+    <w:p>
+      <w:pPr>
+        <w:pStyle w:val="Heading2"/>
+      </w:pPr>
+      <w:r>
+        <w:t>Current architecture</w:t>
+      </w:r>
     </w:p>
     <w:p>
       <w:pPr>
@@ -455,7 +460,6 @@
         <w:rPr>
           <w:b/>
         </w:rPr>
-        <w:lastRenderedPageBreak/>
         <w:t>Figur</w:t>
       </w:r>
       <w:r>
@@ -844,7 +848,6 @@
         </w:rPr>
         <w:t xml:space="preserve"> refers to the probability of training example </w:t>
       </w:r>
-      <w:proofErr w:type="spellStart"/>
       <w:r>
         <w:rPr>
           <w:rFonts w:eastAsiaTheme="minorEastAsia"/>
@@ -852,7 +855,6 @@
         </w:rPr>
         <w:t>i</w:t>
       </w:r>
-      <w:proofErr w:type="spellEnd"/>
       <w:r>
         <w:rPr>
           <w:rFonts w:eastAsiaTheme="minorEastAsia"/>
@@ -932,7 +934,6 @@
         </w:rPr>
         <w:t xml:space="preserve">predicted probability that example </w:t>
       </w:r>
-      <w:proofErr w:type="spellStart"/>
       <w:r>
         <w:rPr>
           <w:rFonts w:eastAsiaTheme="minorEastAsia"/>
@@ -940,7 +941,6 @@
         </w:rPr>
         <w:t>i</w:t>
       </w:r>
-      <w:proofErr w:type="spellEnd"/>
       <w:r>
         <w:rPr>
           <w:rFonts w:eastAsiaTheme="minorEastAsia"/>
@@ -964,11 +964,19 @@
     <w:p>
       <w:pPr>
         <w:spacing w:line="360" w:lineRule="auto"/>
-      </w:pPr>
-      <w:r>
         <w:rPr>
           <w:rFonts w:eastAsiaTheme="minorEastAsia"/>
         </w:rPr>
+      </w:pPr>
+    </w:p>
+    <w:p>
+      <w:pPr>
+        <w:spacing w:line="360" w:lineRule="auto"/>
+      </w:pPr>
+      <w:r>
+        <w:rPr>
+          <w:rFonts w:eastAsiaTheme="minorEastAsia"/>
+        </w:rPr>
         <w:t xml:space="preserve"> </w:t>
       </w:r>
     </w:p>
@@ -1030,6 +1038,7 @@
         <w:spacing w:line="360" w:lineRule="auto"/>
       </w:pPr>
       <w:r>
+        <w:lastRenderedPageBreak/>
         <w:t xml:space="preserve"> </w:t>
       </w:r>
     </w:p>
@@ -1922,7 +1931,7 @@
 </file>
 
 <file path=customXml/itemProps1.xml><?xml version="1.0" encoding="utf-8"?>
-<ds:datastoreItem xmlns:ds="http://schemas.openxmlformats.org/officeDocument/2006/customXml" ds:itemID="{EC9A298B-44D2-4AD9-AB6F-D7599C752D0B}">
+<ds:datastoreItem xmlns:ds="http://schemas.openxmlformats.org/officeDocument/2006/customXml" ds:itemID="{58B36DFA-FA89-4FA7-875F-7A662C897AD4}">
   <ds:schemaRefs>
     <ds:schemaRef ds:uri="http://schemas.openxmlformats.org/officeDocument/2006/bibliography"/>
   </ds:schemaRefs>

</xml_diff>

<commit_message>
Add text without figures
</commit_message>
<xml_diff>
--- a/draft.docx
+++ b/draft.docx
@@ -5,7 +5,6 @@
     <w:p>
       <w:pPr>
         <w:pStyle w:val="Heading1"/>
-        <w:spacing w:line="360" w:lineRule="auto"/>
       </w:pPr>
       <w:r>
         <w:t>2 Methods</w:t>
@@ -34,11 +33,21 @@
         <w:t>supervised learning problem</w:t>
       </w:r>
       <w:r>
-        <w:t xml:space="preserve">. Therefore, a successful supervised learning algorithm should be able to, given an input image of a face, provide a reasonable measure of attractiveness, as specified by the training data. Indeed, this is the approach taken by most previous research endeavors (Altwaijry &amp; </w:t>
-      </w:r>
+        <w:t>. Therefore, a successful supervised learning algorithm should be able to, given an input image of a face, provide a reasonable measure of attractiveness, as specified by the training data. Indeed, this is the approach taken by most previous research endeavors (</w:t>
+      </w:r>
+      <w:proofErr w:type="spellStart"/>
+      <w:r>
+        <w:t>Altwaijry</w:t>
+      </w:r>
+      <w:proofErr w:type="spellEnd"/>
+      <w:r>
+        <w:t xml:space="preserve"> &amp; </w:t>
+      </w:r>
+      <w:proofErr w:type="spellStart"/>
       <w:r>
         <w:t>Belongie</w:t>
       </w:r>
+      <w:proofErr w:type="spellEnd"/>
       <w:r>
         <w:t xml:space="preserve">, 2013; Fan et al., 2012).  </w:t>
       </w:r>
@@ -108,26 +117,29 @@
         <w:t>Bainbridge</w:t>
       </w:r>
       <w:r>
-        <w:t xml:space="preserve"> et al., 2013), and the Labelled Faces in The Wild Database (Huang et al., 2007). From these combined sources, we filtered out 650 male and 650 female faces of people aged between 18 – 30 years old. Filtering was performed using both an automatic procedure, and visual inspection to correct for labeling errors present </w:t>
+        <w:t xml:space="preserve"> et al., 2013), and the Labelled Faces in The Wild Database (Huang et al., 2007). From these combined sources, we filtered out 650 male and 650 female faces of people aged between 18 – 30 </w:t>
+      </w:r>
+      <w:r>
+        <w:t>years</w:t>
+      </w:r>
+      <w:r>
+        <w:t xml:space="preserve">. Filtering was performed using both an automatic procedure, and visual inspection to correct for labeling errors present in the </w:t>
       </w:r>
       <w:r>
         <w:lastRenderedPageBreak/>
-        <w:t>in the annotations. After this, each of the authors rated the images of opposite sex faces on a</w:t>
+        <w:t xml:space="preserve">annotations. </w:t>
+      </w:r>
+      <w:r>
+        <w:t xml:space="preserve">Before using the images as input to the model, pixel </w:t>
+      </w:r>
+      <w:r>
+        <w:t>intensities were normalized to 0 – 1 range.</w:t>
       </w:r>
       <w:r>
         <w:t xml:space="preserve"> </w:t>
       </w:r>
       <w:r>
-        <w:t>scale from 0 to 5 (0 indexing the subjectively felt complete lack of attractiveness, and 5 representing the subjective ideal of attractiveness) with a single decimal place all</w:t>
-      </w:r>
-      <w:r>
-        <w:t xml:space="preserve">owed for </w:t>
-      </w:r>
-      <w:r>
-        <w:t>more subtle</w:t>
-      </w:r>
-      <w:r>
-        <w:t xml:space="preserve"> differentiation of judgement. 50 images were kept separate as a test set, so a total of 600 images were included in the final training set. </w:t>
+        <w:t xml:space="preserve">After this, each of the authors rated the images of opposite sex faces on a scale from 0 to 5 (0 indexing the subjectively felt complete lack of attractiveness, and 5 representing the subjective ideal of attractiveness) with a single decimal place allowed for more subtle differentiation of judgement. 50 images were kept separate as a test set, so a total of 600 images were included in the final training set. </w:t>
       </w:r>
       <w:r>
         <w:t xml:space="preserve">Histograms of the ratings of the three authors are given in </w:t>
@@ -145,14 +157,81 @@
     <w:p>
       <w:pPr>
         <w:pStyle w:val="Heading2"/>
-        <w:rPr>
-          <w:rFonts w:eastAsiaTheme="minorEastAsia"/>
-        </w:rPr>
-      </w:pPr>
-      <w:r>
-        <w:rPr>
-          <w:rFonts w:eastAsiaTheme="minorEastAsia"/>
-        </w:rPr>
+      </w:pPr>
+      <w:r>
+        <w:t>Data Augmentation</w:t>
+      </w:r>
+    </w:p>
+    <w:p>
+      <w:pPr>
+        <w:spacing w:line="360" w:lineRule="auto"/>
+      </w:pPr>
+      <w:r>
+        <w:tab/>
+        <w:t xml:space="preserve">Data augmentation is a popular approach in machine learning and computer vision. It consists of a set of techniques for generating more training data by means </w:t>
+      </w:r>
+      <w:r>
+        <w:t>of various</w:t>
+      </w:r>
+      <w:r>
+        <w:t xml:space="preserve"> random transformations applied to already available training samples.</w:t>
+      </w:r>
+      <w:r>
+        <w:t xml:space="preserve"> Even though t</w:t>
+      </w:r>
+      <w:r>
+        <w:t>his method</w:t>
+      </w:r>
+      <w:r>
+        <w:t xml:space="preserve"> does not produce genuinely new examples from the true distribution “out there”</w:t>
+      </w:r>
+      <w:r>
+        <w:t>, it confronts</w:t>
+      </w:r>
+      <w:r>
+        <w:t xml:space="preserve"> the model with different perspectives on the data and thus enhances generalization performance (</w:t>
+      </w:r>
+      <w:proofErr w:type="spellStart"/>
+      <w:r>
+        <w:t>Chollet</w:t>
+      </w:r>
+      <w:proofErr w:type="spellEnd"/>
+      <w:r>
+        <w:t xml:space="preserve">, 2008). </w:t>
+      </w:r>
+    </w:p>
+    <w:p>
+      <w:pPr>
+        <w:spacing w:line="360" w:lineRule="auto"/>
+      </w:pPr>
+      <w:r>
+        <w:tab/>
+        <w:t>For the current task</w:t>
+      </w:r>
+      <w:r>
+        <w:t>, we applied the following transformations to the</w:t>
+      </w:r>
+      <w:r>
+        <w:t xml:space="preserve"> data: images were rotated within a range from 0 to 40 degrees; shifted upwards or downwards by a factor ranging between 0 and .2; sheared by a factor ranging between 0 and .2; zoomed by a factor between 0 and .2; and horizontally flipped with probability .5.</w:t>
+      </w:r>
+      <w:r>
+        <w:t xml:space="preserve"> All transformation types were applied simultaneously</w:t>
+      </w:r>
+      <w:r>
+        <w:t xml:space="preserve"> to each image. This ensured that, in each epoch, the model </w:t>
+      </w:r>
+      <w:r>
+        <w:t>never observed</w:t>
+      </w:r>
+      <w:r>
+        <w:t xml:space="preserve"> the same image twice. </w:t>
+      </w:r>
+    </w:p>
+    <w:p>
+      <w:pPr>
+        <w:pStyle w:val="Heading2"/>
+      </w:pPr>
+      <w:r>
         <w:t>Regression versus classification</w:t>
       </w:r>
     </w:p>
@@ -179,24 +258,75 @@
       <w:r>
         <w:t>a categorical variable</w:t>
       </w:r>
-      <w:bookmarkStart w:id="0" w:name="_GoBack"/>
-      <w:bookmarkEnd w:id="0"/>
       <w:r>
         <w:t>. This</w:t>
       </w:r>
       <w:r>
-        <w:t xml:space="preserve"> decision inevitably determines whether to use a regression or a classification algorithm respectively. Technically, the current operationalization of attractiveness ratings is merely a  </w:t>
+        <w:t xml:space="preserve"> decision inevitably determines whether to use a regression or a classification algorithm respectively. Technically, the </w:t>
+      </w:r>
+      <w:r>
+        <w:t>present</w:t>
+      </w:r>
+      <w:r>
+        <w:t xml:space="preserve"> operationalization of attractiveness</w:t>
       </w:r>
       <w:r>
         <w:t xml:space="preserve"> </w:t>
       </w:r>
-    </w:p>
-    <w:p>
-      <w:pPr>
-        <w:pStyle w:val="Heading2"/>
-      </w:pPr>
-      <w:r>
-        <w:t>Using a pre-trained network</w:t>
+      <w:r>
+        <w:t xml:space="preserve">is merely a </w:t>
+      </w:r>
+      <w:r>
+        <w:t>more fine-grained version of the proverbial Likert scale (</w:t>
+      </w:r>
+      <w:r>
+        <w:t>Jamieson</w:t>
+      </w:r>
+      <w:r>
+        <w:t xml:space="preserve">, 2004). </w:t>
+      </w:r>
+      <w:r>
+        <w:t xml:space="preserve">As such, the controversy surrounding the </w:t>
+      </w:r>
+      <w:r>
+        <w:rPr>
+          <w:i/>
+        </w:rPr>
+        <w:t>status quo</w:t>
+      </w:r>
+      <w:r>
+        <w:t xml:space="preserve"> of Likert scales applies equally well here. Despite representing a set of ordered categories, data generated by Likert scales are routinely treated as</w:t>
+      </w:r>
+      <w:r>
+        <w:t xml:space="preserve"> being measured on an</w:t>
+      </w:r>
+      <w:r>
+        <w:t xml:space="preserve"> </w:t>
+      </w:r>
+      <w:r>
+        <w:t xml:space="preserve">interval or </w:t>
+      </w:r>
+      <w:r>
+        <w:t xml:space="preserve">an </w:t>
+      </w:r>
+      <w:r>
+        <w:lastRenderedPageBreak/>
+        <w:t>absolute scale</w:t>
+      </w:r>
+      <w:r>
+        <w:t xml:space="preserve">. </w:t>
+      </w:r>
+      <w:r>
+        <w:t xml:space="preserve">Thus, the most appropriate approach appears to be </w:t>
+      </w:r>
+      <w:r>
+        <w:rPr>
+          <w:i/>
+        </w:rPr>
+        <w:t>ordinal regression</w:t>
+      </w:r>
+      <w:r>
+        <w:t xml:space="preserve"> (Cheng, 2007). </w:t>
       </w:r>
     </w:p>
     <w:p>
@@ -205,40 +335,33 @@
         <w:ind w:firstLine="720"/>
       </w:pPr>
       <w:r>
-        <w:t xml:space="preserve">Since training an entire convolutional networks from scratch is a costly process that requires both a sufficient amount of computational power and a large enough dataset to capture the relationship between images and ratings, we opted for </w:t>
+        <w:t xml:space="preserve">Nevertheless, it is certainly debatable whether the underlying construct of interest, i.e. attractiveness, is not optimally represented along a continuous dimension with an arbitrary degree of precision. However, since the focus of the present work is the </w:t>
       </w:r>
       <w:r>
         <w:rPr>
           <w:i/>
         </w:rPr>
-        <w:t xml:space="preserve">transfer learning. </w:t>
-      </w:r>
-      <w:r>
-        <w:t xml:space="preserve">Transfer learning </w:t>
-      </w:r>
-      <w:r>
-        <w:t>refers to the process of “borrowing” the layers of a previously trained (pre</w:t>
-      </w:r>
-      <w:r>
-        <w:t>-trained) neural network, typically implemented for a similar task or</w:t>
-      </w:r>
-      <w:r>
-        <w:t xml:space="preserve"> in a similar</w:t>
-      </w:r>
-      <w:r>
-        <w:t xml:space="preserve"> domain. Since convolution</w:t>
-      </w:r>
-      <w:r>
-        <w:t>al</w:t>
-      </w:r>
-      <w:r>
-        <w:t xml:space="preserve"> networks can be conceptualized as hierarchical feature extractors, the spatial hierarchy of features learned by the pre-trained network can be thought to represent a generic model for the visual world (Chollet, 2018</w:t>
-      </w:r>
-      <w:r>
-        <w:t>; Goodfellow et al., 2016</w:t>
-      </w:r>
-      <w:r>
-        <w:t>). Needless to say, this transferability is a unique advantage of deep learning models compared to shallow models.</w:t>
+        <w:t>practical utility</w:t>
+      </w:r>
+      <w:r>
+        <w:t xml:space="preserve"> of </w:t>
+      </w:r>
+      <w:r>
+        <w:t>predicting facial attractiveness, we can, provisionally, set aside the theoretical issues, and experiment with three different approaches: 1) treating the ratings as continuous real valued numbers and performing ordinary regression; 2) treating the ratings as categories by rounding them to integer numbers (0, 1, 2, 3, 4, 5) without considering any inherent ordering, and performing traditional multiclass classification; 3) treating the ratings as ordered categories (0 &lt; 1 &lt; 2 &lt; 3 &lt; 4 &lt; 5, again,</w:t>
+      </w:r>
+      <w:r>
+        <w:t xml:space="preserve"> encoded</w:t>
+      </w:r>
+      <w:r>
+        <w:t xml:space="preserve"> as integer numbers), and performing ordinal regression. </w:t>
+      </w:r>
+    </w:p>
+    <w:p>
+      <w:pPr>
+        <w:pStyle w:val="Heading2"/>
+      </w:pPr>
+      <w:r>
+        <w:t>Using a pre-trained network</w:t>
       </w:r>
     </w:p>
     <w:p>
@@ -247,37 +370,56 @@
         <w:ind w:firstLine="720"/>
       </w:pPr>
       <w:r>
-        <w:t xml:space="preserve">If a pre-trained network is available for a given task, the next question that arises </w:t>
-      </w:r>
-      <w:r>
-        <w:t>i</w:t>
-      </w:r>
-      <w:r>
-        <w:t xml:space="preserve">s whether to use the network as a fixed feature extractor or fine-tune its weights along the new application. Unsurprisingly, this decision depends largely on the peculiarities of the task at hand. </w:t>
-      </w:r>
-      <w:r>
-        <w:t>As already mentioned above, facial attractiveness can be viewed</w:t>
-      </w:r>
-      <w:r>
-        <w:t xml:space="preserve"> as a value judgement of different facial features and combinations of features (Little et al., 2011), it is reasonable to suggest that a facial attractiveness classifier would utilize these </w:t>
-      </w:r>
-      <w:r>
-        <w:lastRenderedPageBreak/>
-        <w:t xml:space="preserve">features during training in order to capture the statistical regularities in a person’s judgement. Therefore, we opted for the option of applying a </w:t>
-      </w:r>
-      <w:r>
-        <w:t>fixed feature extractor</w:t>
-      </w:r>
-      <w:r>
-        <w:t xml:space="preserve"> to the current task.</w:t>
-      </w:r>
-    </w:p>
-    <w:p>
-      <w:pPr>
-        <w:pStyle w:val="Heading2"/>
-      </w:pPr>
-      <w:r>
-        <w:t>VGG16-Face</w:t>
+        <w:t xml:space="preserve">Since training an entire convolutional networks from scratch is a costly process that requires both a sufficient amount of computational power and a large enough dataset to capture the relationship between images and ratings, we opted for </w:t>
+      </w:r>
+      <w:r>
+        <w:rPr>
+          <w:i/>
+        </w:rPr>
+        <w:t xml:space="preserve">transfer learning. </w:t>
+      </w:r>
+      <w:r>
+        <w:t xml:space="preserve">Transfer learning </w:t>
+      </w:r>
+      <w:r>
+        <w:t>refers to the process of “borrowing” the layers of a previously trained (pre</w:t>
+      </w:r>
+      <w:r>
+        <w:t>-trained) neural network, typically implemented for a similar task or</w:t>
+      </w:r>
+      <w:r>
+        <w:t xml:space="preserve"> in a similar</w:t>
+      </w:r>
+      <w:r>
+        <w:t xml:space="preserve"> domain. Since convolution</w:t>
+      </w:r>
+      <w:r>
+        <w:t>al</w:t>
+      </w:r>
+      <w:r>
+        <w:t xml:space="preserve"> networks can be conceptualized as hierarchical feature extractors, the spatial hierarchy of features learned by the pre-trained network can be thought to represent a generic model for the visual world (</w:t>
+      </w:r>
+      <w:proofErr w:type="spellStart"/>
+      <w:r>
+        <w:t>Chollet</w:t>
+      </w:r>
+      <w:proofErr w:type="spellEnd"/>
+      <w:r>
+        <w:t>, 2018</w:t>
+      </w:r>
+      <w:r>
+        <w:t xml:space="preserve">; </w:t>
+      </w:r>
+      <w:proofErr w:type="spellStart"/>
+      <w:r>
+        <w:t>Goodfellow</w:t>
+      </w:r>
+      <w:proofErr w:type="spellEnd"/>
+      <w:r>
+        <w:t xml:space="preserve"> et al., 2016</w:t>
+      </w:r>
+      <w:r>
+        <w:t>). Needless to say, this transferability is a unique advantage of deep learning models compared to shallow models.</w:t>
       </w:r>
     </w:p>
     <w:p>
@@ -286,19 +428,31 @@
         <w:ind w:firstLine="720"/>
       </w:pPr>
       <w:r>
-        <w:t xml:space="preserve">As for the pre-trained convolutional network, we utilized </w:t>
-      </w:r>
-      <w:r>
-        <w:t xml:space="preserve">the </w:t>
-      </w:r>
-      <w:r>
-        <w:t>VGG16-</w:t>
-      </w:r>
-      <w:r>
-        <w:t xml:space="preserve">Face architecture (Parkhi, Vedaldi, &amp; Zisserman, 2015). </w:t>
-      </w:r>
-      <w:r>
-        <w:t xml:space="preserve">The precise details of the network architecture and development context are described in the relevant paper, so in this subsection we merely sketch out its essential properties. </w:t>
+        <w:t xml:space="preserve">If a pre-trained network is available for a given task, the next question that arises </w:t>
+      </w:r>
+      <w:r>
+        <w:t>i</w:t>
+      </w:r>
+      <w:r>
+        <w:t xml:space="preserve">s whether to use the network as a fixed feature extractor or fine-tune its weights along the new application. Unsurprisingly, this decision depends largely on the peculiarities of the task at hand. </w:t>
+      </w:r>
+      <w:r>
+        <w:t>As already mentioned above, facial attractiveness can be viewed</w:t>
+      </w:r>
+      <w:r>
+        <w:t xml:space="preserve"> as a value judgement of different facial features and combinations of features (Little et al., 2011), it is reasonable to suggest that a facial attractiveness classifier would utilize these </w:t>
+      </w:r>
+      <w:r>
+        <w:lastRenderedPageBreak/>
+        <w:t>features during training in order to capture the statistical regularities in a person’s judgement. Therefore, we opted for the option of applying a fixed feature extractor to the current task.</w:t>
+      </w:r>
+    </w:p>
+    <w:p>
+      <w:pPr>
+        <w:pStyle w:val="Heading2"/>
+      </w:pPr>
+      <w:r>
+        <w:t>VGG16-Face</w:t>
       </w:r>
     </w:p>
     <w:p>
@@ -307,34 +461,35 @@
         <w:ind w:firstLine="720"/>
       </w:pPr>
       <w:r>
-        <w:t xml:space="preserve">VGG16-Face war originally trained on 2.6 million images depicting more than 2.6K people in order to perform facial recognition (i.e., identifying a unique </w:t>
-      </w:r>
-      <w:r>
-        <w:t>person across different images). The task was set up as an N-way classification problem. As the name suggests, the structure of VGG16-Face was inspired by the previous work of Symonyan and Zisserman (2015) which demonstrated the utility of deep convolutional networks in solving large-scale image classification problems, focusing, in particular, on the ImageNet dataset. Similarly, V</w:t>
-      </w:r>
-      <w:r>
-        <w:t xml:space="preserve">GG16-Face consists of 11 blocks, each starting with a linear operator, followed by a non-linearity (ReLU), and applying a max pooling operation before passing in the activations to subsequent layers. The last layer of VGG16-Face outputs a 4,096-dimensional vector (considered as an </w:t>
-      </w:r>
-      <w:r>
-        <w:rPr>
-          <w:i/>
-        </w:rPr>
-        <w:t>embedding</w:t>
-      </w:r>
-      <w:r>
-        <w:t xml:space="preserve"> of an image), which is then passed through a </w:t>
-      </w:r>
-      <w:r>
-        <w:rPr>
-          <w:i/>
-        </w:rPr>
-        <w:t>softmax</w:t>
-      </w:r>
-      <w:r>
-        <w:t xml:space="preserve"> function in order to obtain</w:t>
-      </w:r>
-      <w:r>
-        <w:t xml:space="preserve"> the class probabilities. </w:t>
+        <w:t xml:space="preserve">As for the pre-trained convolutional network, we utilized </w:t>
+      </w:r>
+      <w:r>
+        <w:t xml:space="preserve">the </w:t>
+      </w:r>
+      <w:r>
+        <w:t>VGG16-</w:t>
+      </w:r>
+      <w:r>
+        <w:t>Face architecture (</w:t>
+      </w:r>
+      <w:proofErr w:type="spellStart"/>
+      <w:r>
+        <w:t>Parkhi</w:t>
+      </w:r>
+      <w:proofErr w:type="spellEnd"/>
+      <w:r>
+        <w:t xml:space="preserve">, </w:t>
+      </w:r>
+      <w:proofErr w:type="spellStart"/>
+      <w:r>
+        <w:t>Vedaldi</w:t>
+      </w:r>
+      <w:proofErr w:type="spellEnd"/>
+      <w:r>
+        <w:t xml:space="preserve">, &amp; Zisserman, 2015). </w:t>
+      </w:r>
+      <w:r>
+        <w:t xml:space="preserve">The precise details of the network architecture and development context are described in the relevant paper, so in this subsection we merely sketch out its essential properties. </w:t>
       </w:r>
     </w:p>
     <w:p>
@@ -343,6 +498,70 @@
         <w:ind w:firstLine="720"/>
       </w:pPr>
       <w:r>
+        <w:t xml:space="preserve">VGG16-Face war originally trained on 2.6 million images depicting more than 2.6K people in order to perform facial recognition (i.e., identifying a unique </w:t>
+      </w:r>
+      <w:r>
+        <w:t xml:space="preserve">person across different images). The task was set up as an N-way classification problem. As the name suggests, the structure of VGG16-Face was inspired by the previous work of </w:t>
+      </w:r>
+      <w:proofErr w:type="spellStart"/>
+      <w:r>
+        <w:t>Symonyan</w:t>
+      </w:r>
+      <w:proofErr w:type="spellEnd"/>
+      <w:r>
+        <w:t xml:space="preserve"> and Zisserman (</w:t>
+      </w:r>
+      <w:r>
+        <w:t>2014</w:t>
+      </w:r>
+      <w:r>
+        <w:t xml:space="preserve">) </w:t>
+      </w:r>
+      <w:r>
+        <w:t>who</w:t>
+      </w:r>
+      <w:r>
+        <w:t xml:space="preserve"> demonstrated the utility of deep convolutional networks in solving large-scale image classification problems, focusing, in particular, on the ImageNet dataset. Similarly, V</w:t>
+      </w:r>
+      <w:r>
+        <w:t>GG16-Face consists of 11 blocks, each starting with a linear operator, followed by a non-linearity (</w:t>
+      </w:r>
+      <w:proofErr w:type="spellStart"/>
+      <w:r>
+        <w:t>ReLU</w:t>
+      </w:r>
+      <w:proofErr w:type="spellEnd"/>
+      <w:r>
+        <w:t xml:space="preserve">), and applying a max pooling operation before passing in the activations to subsequent layers. The last layer of VGG16-Face outputs a 4,096-dimensional vector (considered as an </w:t>
+      </w:r>
+      <w:r>
+        <w:rPr>
+          <w:i/>
+        </w:rPr>
+        <w:t>embedding</w:t>
+      </w:r>
+      <w:r>
+        <w:t xml:space="preserve"> of an image), which is then passed through a </w:t>
+      </w:r>
+      <w:r>
+        <w:rPr>
+          <w:i/>
+        </w:rPr>
+        <w:t>softmax</w:t>
+      </w:r>
+      <w:r>
+        <w:t xml:space="preserve"> function in order to obtain</w:t>
+      </w:r>
+      <w:r>
+        <w:t xml:space="preserve"> the class probabilities. </w:t>
+      </w:r>
+    </w:p>
+    <w:p>
+      <w:pPr>
+        <w:spacing w:line="360" w:lineRule="auto"/>
+        <w:ind w:firstLine="720"/>
+      </w:pPr>
+      <w:r>
         <w:t xml:space="preserve">For our current application, we removed the </w:t>
       </w:r>
       <w:r>
@@ -478,10 +697,249 @@
         <w:t>learning a user’s particula</w:t>
       </w:r>
       <w:r>
-        <w:t xml:space="preserve">r judgements of attractiveness. Finally, the output of the last FC layers was passed through a softmax </w:t>
-      </w:r>
-      <w:r>
-        <w:t>function. Cross-entropy was used as the cost function to be minimized:</w:t>
+        <w:t>r judgements of attractiveness.</w:t>
+      </w:r>
+      <w:r>
+        <w:t xml:space="preserve"> Additionally, we applied dropout as a regularization technique (Srivastava et al., 2014) to each FC layer.</w:t>
+      </w:r>
+      <w:r>
+        <w:t xml:space="preserve"> Dropout refers to the </w:t>
+      </w:r>
+      <w:r>
+        <w:t>operation</w:t>
+      </w:r>
+      <w:r>
+        <w:t xml:space="preserve"> of multiplying each layer’s activation </w:t>
+      </w:r>
+      <m:oMath>
+        <m:sSup>
+          <m:sSupPr>
+            <m:ctrlPr>
+              <w:rPr>
+                <w:rFonts w:ascii="Cambria Math" w:hAnsi="Cambria Math"/>
+                <w:i/>
+              </w:rPr>
+            </m:ctrlPr>
+          </m:sSupPr>
+          <m:e>
+            <m:r>
+              <m:rPr>
+                <m:sty m:val="bi"/>
+              </m:rPr>
+              <w:rPr>
+                <w:rFonts w:ascii="Cambria Math" w:hAnsi="Cambria Math"/>
+              </w:rPr>
+              <m:t>a</m:t>
+            </m:r>
+          </m:e>
+          <m:sup>
+            <m:r>
+              <w:rPr>
+                <w:rFonts w:ascii="Cambria Math" w:hAnsi="Cambria Math"/>
+              </w:rPr>
+              <m:t>(l)</m:t>
+            </m:r>
+          </m:sup>
+        </m:sSup>
+        <m:r>
+          <w:rPr>
+            <w:rFonts w:ascii="Cambria Math" w:hAnsi="Cambria Math"/>
+          </w:rPr>
+          <m:t xml:space="preserve"> </m:t>
+        </m:r>
+      </m:oMath>
+      <w:r>
+        <w:t xml:space="preserve">with a vector </w:t>
+      </w:r>
+      <m:oMath>
+        <m:sSup>
+          <m:sSupPr>
+            <m:ctrlPr>
+              <w:rPr>
+                <w:rFonts w:ascii="Cambria Math" w:hAnsi="Cambria Math"/>
+                <w:b/>
+                <w:i/>
+              </w:rPr>
+            </m:ctrlPr>
+          </m:sSupPr>
+          <m:e>
+            <m:r>
+              <m:rPr>
+                <m:sty m:val="bi"/>
+              </m:rPr>
+              <w:rPr>
+                <w:rFonts w:ascii="Cambria Math" w:hAnsi="Cambria Math"/>
+              </w:rPr>
+              <m:t>r</m:t>
+            </m:r>
+          </m:e>
+          <m:sup>
+            <m:r>
+              <m:rPr>
+                <m:sty m:val="bi"/>
+              </m:rPr>
+              <w:rPr>
+                <w:rFonts w:ascii="Cambria Math" w:hAnsi="Cambria Math"/>
+              </w:rPr>
+              <m:t>(l)</m:t>
+            </m:r>
+          </m:sup>
+        </m:sSup>
+        <m:r>
+          <w:rPr>
+            <w:rFonts w:ascii="Cambria Math" w:hAnsi="Cambria Math"/>
+          </w:rPr>
+          <m:t xml:space="preserve"> ~ Bernoulli(μ)</m:t>
+        </m:r>
+      </m:oMath>
+      <w:r>
+        <w:rPr>
+          <w:rFonts w:eastAsiaTheme="minorEastAsia"/>
+        </w:rPr>
+        <w:t>, thereby preventing units to overly co-adapt, which, in turn, has been shown to reduce overfitting</w:t>
+      </w:r>
+      <w:r>
+        <w:rPr>
+          <w:rFonts w:eastAsiaTheme="minorEastAsia"/>
+        </w:rPr>
+        <w:t xml:space="preserve"> </w:t>
+      </w:r>
+      <w:r>
+        <w:t>(Srivastava et al., 2014)</w:t>
+      </w:r>
+      <w:r>
+        <w:rPr>
+          <w:rFonts w:eastAsiaTheme="minorEastAsia"/>
+        </w:rPr>
+        <w:t xml:space="preserve">. </w:t>
+      </w:r>
+      <w:r>
+        <w:t>In all current experiments, the</w:t>
+      </w:r>
+      <w:r>
+        <w:t xml:space="preserve"> dropout rate </w:t>
+      </w:r>
+      <m:oMath>
+        <m:r>
+          <w:rPr>
+            <w:rFonts w:ascii="Cambria Math" w:hAnsi="Cambria Math"/>
+          </w:rPr>
+          <m:t xml:space="preserve">μ </m:t>
+        </m:r>
+      </m:oMath>
+      <w:r>
+        <w:t xml:space="preserve">was set to 0.2. We also applied batch normalization </w:t>
+      </w:r>
+      <w:r>
+        <w:t>to the outputs of each FC layer (</w:t>
+      </w:r>
+      <w:proofErr w:type="spellStart"/>
+      <w:r>
+        <w:t>Ioffe</w:t>
+      </w:r>
+      <w:proofErr w:type="spellEnd"/>
+      <w:r>
+        <w:t xml:space="preserve"> et al., 2015).</w:t>
+      </w:r>
+      <w:r>
+        <w:t xml:space="preserve"> Batch normalization refers to the process of normalizing the outputs of network layer </w:t>
+      </w:r>
+      <m:oMath>
+        <m:r>
+          <w:rPr>
+            <w:rFonts w:ascii="Cambria Math" w:hAnsi="Cambria Math"/>
+          </w:rPr>
+          <m:t>l-1</m:t>
+        </m:r>
+      </m:oMath>
+      <w:r>
+        <w:t xml:space="preserve">, thus </w:t>
+      </w:r>
+      <w:r>
+        <w:t xml:space="preserve">essentially </w:t>
+      </w:r>
+      <w:r>
+        <w:t>normalizing the inputs to layer</w:t>
+      </w:r>
+      <w:r>
+        <w:rPr>
+          <w:rFonts w:ascii="Cambria Math" w:hAnsi="Cambria Math"/>
+          <w:i/>
+        </w:rPr>
+        <w:t xml:space="preserve"> </w:t>
+      </w:r>
+      <m:oMath>
+        <m:r>
+          <w:rPr>
+            <w:rFonts w:ascii="Cambria Math" w:hAnsi="Cambria Math"/>
+          </w:rPr>
+          <m:t>l</m:t>
+        </m:r>
+      </m:oMath>
+      <w:r>
+        <w:rPr>
+          <w:i/>
+        </w:rPr>
+        <w:t xml:space="preserve">. </w:t>
+      </w:r>
+      <w:r>
+        <w:t>It is a simple way to preve</w:t>
+      </w:r>
+      <w:r>
+        <w:t>nt units from saturating and</w:t>
+      </w:r>
+      <w:r>
+        <w:t xml:space="preserve"> has been successfully demonstrated</w:t>
+      </w:r>
+      <w:r>
+        <w:t xml:space="preserve"> to accelerate training of deep networks (</w:t>
+      </w:r>
+      <w:proofErr w:type="spellStart"/>
+      <w:r>
+        <w:t>Ioffe</w:t>
+      </w:r>
+      <w:proofErr w:type="spellEnd"/>
+      <w:r>
+        <w:t xml:space="preserve"> et al., 2015).  </w:t>
+      </w:r>
+      <w:r>
+        <w:t xml:space="preserve">We now describe the </w:t>
+      </w:r>
+      <w:r>
+        <w:t>output layer of the network</w:t>
+      </w:r>
+      <w:r>
+        <w:t>, which</w:t>
+      </w:r>
+      <w:r>
+        <w:t xml:space="preserve"> differed accordi</w:t>
+      </w:r>
+      <w:r>
+        <w:t>ng to which approach was taken (classification, regression, or ordinal regression).</w:t>
+      </w:r>
+      <w:r>
+        <w:t xml:space="preserve"> </w:t>
+      </w:r>
+    </w:p>
+    <w:p>
+      <w:pPr>
+        <w:spacing w:line="360" w:lineRule="auto"/>
+        <w:ind w:firstLine="720"/>
+      </w:pPr>
+      <w:r>
+        <w:t>For classification, the output of the last FC layer</w:t>
+      </w:r>
+      <w:r>
+        <w:t xml:space="preserve"> was passed through a softmax </w:t>
+      </w:r>
+      <w:r>
+        <w:t xml:space="preserve">function. </w:t>
+      </w:r>
+      <w:r>
+        <w:t>Categorical c</w:t>
+      </w:r>
+      <w:r>
+        <w:t>ross-entropy was used as the cost function to be minimized:</w:t>
       </w:r>
     </w:p>
     <w:tbl>
@@ -511,7 +969,7 @@
           </w:tcPr>
           <w:p>
             <w:pPr>
-              <w:spacing w:before="240"/>
+              <w:spacing w:before="240" w:line="360" w:lineRule="auto"/>
               <w:jc w:val="center"/>
               <w:rPr>
                 <w:rFonts w:eastAsiaTheme="minorEastAsia"/>
@@ -538,7 +996,22 @@
                   <w:rPr>
                     <w:rFonts w:ascii="Cambria Math" w:hAnsi="Cambria Math"/>
                   </w:rPr>
-                  <m:t>L= -</m:t>
+                  <m:t>J(</m:t>
+                </m:r>
+                <m:r>
+                  <m:rPr>
+                    <m:sty m:val="bi"/>
+                  </m:rPr>
+                  <w:rPr>
+                    <w:rFonts w:ascii="Cambria Math" w:hAnsi="Cambria Math"/>
+                  </w:rPr>
+                  <m:t>w</m:t>
+                </m:r>
+                <m:r>
+                  <w:rPr>
+                    <w:rFonts w:ascii="Cambria Math" w:hAnsi="Cambria Math"/>
+                  </w:rPr>
+                  <m:t>) = -</m:t>
                 </m:r>
                 <m:nary>
                   <m:naryPr>
@@ -584,13 +1057,7 @@
                           <w:rPr>
                             <w:rFonts w:ascii="Cambria Math" w:hAnsi="Cambria Math"/>
                           </w:rPr>
-                          <m:t>k</m:t>
-                        </m:r>
-                        <m:r>
-                          <w:rPr>
-                            <w:rFonts w:ascii="Cambria Math" w:hAnsi="Cambria Math"/>
-                          </w:rPr>
-                          <m:t>=1</m:t>
+                          <m:t>k=1</m:t>
                         </m:r>
                       </m:sub>
                       <m:sup>
@@ -773,14 +1240,6 @@
     <w:p>
       <w:pPr>
         <w:spacing w:line="360" w:lineRule="auto"/>
-      </w:pPr>
-      <w:r>
-        <w:t xml:space="preserve">  </w:t>
-      </w:r>
-    </w:p>
-    <w:p>
-      <w:pPr>
-        <w:spacing w:line="360" w:lineRule="auto"/>
         <w:rPr>
           <w:rFonts w:eastAsiaTheme="minorEastAsia"/>
         </w:rPr>
@@ -795,7 +1254,13 @@
         <w:t>N</w:t>
       </w:r>
       <w:r>
-        <w:t xml:space="preserve"> is the number of training examples, </w:t>
+        <w:t xml:space="preserve"> is the number of training examples</w:t>
+      </w:r>
+      <w:r>
+        <w:t xml:space="preserve"> in a given batch</w:t>
+      </w:r>
+      <w:r>
+        <w:t xml:space="preserve">, </w:t>
       </w:r>
       <w:r>
         <w:rPr>
@@ -848,6 +1313,7 @@
         </w:rPr>
         <w:t xml:space="preserve"> refers to the probability of training example </w:t>
       </w:r>
+      <w:proofErr w:type="spellStart"/>
       <w:r>
         <w:rPr>
           <w:rFonts w:eastAsiaTheme="minorEastAsia"/>
@@ -855,6 +1321,7 @@
         </w:rPr>
         <w:t>i</w:t>
       </w:r>
+      <w:proofErr w:type="spellEnd"/>
       <w:r>
         <w:rPr>
           <w:rFonts w:eastAsiaTheme="minorEastAsia"/>
@@ -934,6 +1401,7 @@
         </w:rPr>
         <w:t xml:space="preserve">predicted probability that example </w:t>
       </w:r>
+      <w:proofErr w:type="spellStart"/>
       <w:r>
         <w:rPr>
           <w:rFonts w:eastAsiaTheme="minorEastAsia"/>
@@ -941,6 +1409,7 @@
         </w:rPr>
         <w:t>i</w:t>
       </w:r>
+      <w:proofErr w:type="spellEnd"/>
       <w:r>
         <w:rPr>
           <w:rFonts w:eastAsiaTheme="minorEastAsia"/>
@@ -958,9 +1427,999 @@
         <w:rPr>
           <w:rFonts w:eastAsiaTheme="minorEastAsia"/>
         </w:rPr>
+        <w:t xml:space="preserve">, and </w:t>
+      </w:r>
+      <w:r>
+        <w:rPr>
+          <w:rFonts w:eastAsiaTheme="minorEastAsia"/>
+          <w:b/>
+        </w:rPr>
+        <w:t>w</w:t>
+      </w:r>
+      <w:r>
+        <w:rPr>
+          <w:rFonts w:eastAsiaTheme="minorEastAsia"/>
+          <w:b/>
+        </w:rPr>
+        <w:t xml:space="preserve"> </w:t>
+      </w:r>
+      <w:r>
+        <w:rPr>
+          <w:rFonts w:eastAsiaTheme="minorEastAsia"/>
+        </w:rPr>
+        <w:t>represents the parameters (weights) of the network.</w:t>
+      </w:r>
+    </w:p>
+    <w:p>
+      <w:pPr>
+        <w:spacing w:line="360" w:lineRule="auto"/>
+        <w:ind w:firstLine="720"/>
+        <w:rPr>
+          <w:rFonts w:eastAsiaTheme="minorEastAsia"/>
+        </w:rPr>
+      </w:pPr>
+      <w:r>
+        <w:lastRenderedPageBreak/>
+        <w:t>For regression,</w:t>
+      </w:r>
+      <w:r>
+        <w:t xml:space="preserve"> the output layer was comprised</w:t>
+      </w:r>
+      <w:r>
+        <w:t xml:space="preserve"> of a single linear unit. Mean absolute error (MAE) was used as cost function:</w:t>
+      </w:r>
+    </w:p>
+    <w:tbl>
+      <w:tblPr>
+        <w:tblStyle w:val="TableGrid"/>
+        <w:tblW w:w="9496" w:type="dxa"/>
+        <w:tblBorders>
+          <w:top w:val="none" w:sz="0" w:space="0" w:color="auto"/>
+          <w:left w:val="none" w:sz="0" w:space="0" w:color="auto"/>
+          <w:bottom w:val="none" w:sz="0" w:space="0" w:color="auto"/>
+          <w:right w:val="none" w:sz="0" w:space="0" w:color="auto"/>
+          <w:insideH w:val="none" w:sz="0" w:space="0" w:color="auto"/>
+          <w:insideV w:val="none" w:sz="0" w:space="0" w:color="auto"/>
+        </w:tblBorders>
+        <w:tblLook w:val="04A0" w:firstRow="1" w:lastRow="0" w:firstColumn="1" w:lastColumn="0" w:noHBand="0" w:noVBand="1"/>
+      </w:tblPr>
+      <w:tblGrid>
+        <w:gridCol w:w="1134"/>
+        <w:gridCol w:w="7229"/>
+        <w:gridCol w:w="1133"/>
+      </w:tblGrid>
+      <w:tr>
+        <w:tc>
+          <w:tcPr>
+            <w:tcW w:w="1134" w:type="dxa"/>
+            <w:vAlign w:val="center"/>
+          </w:tcPr>
+          <w:p>
+            <w:pPr>
+              <w:spacing w:before="240" w:line="360" w:lineRule="auto"/>
+              <w:jc w:val="center"/>
+              <w:rPr>
+                <w:rFonts w:eastAsiaTheme="minorEastAsia"/>
+              </w:rPr>
+            </w:pPr>
+          </w:p>
+        </w:tc>
+        <w:tc>
+          <w:tcPr>
+            <w:tcW w:w="7229" w:type="dxa"/>
+            <w:vAlign w:val="center"/>
+          </w:tcPr>
+          <w:p>
+            <w:pPr>
+              <w:spacing w:before="240" w:line="360" w:lineRule="auto"/>
+              <w:jc w:val="center"/>
+              <w:rPr>
+                <w:rFonts w:eastAsiaTheme="minorEastAsia"/>
+              </w:rPr>
+            </w:pPr>
+            <m:oMathPara>
+              <m:oMath>
+                <m:r>
+                  <w:rPr>
+                    <w:rFonts w:ascii="Cambria Math" w:hAnsi="Cambria Math"/>
+                  </w:rPr>
+                  <m:t>J(</m:t>
+                </m:r>
+                <m:r>
+                  <m:rPr>
+                    <m:sty m:val="bi"/>
+                  </m:rPr>
+                  <w:rPr>
+                    <w:rFonts w:ascii="Cambria Math" w:hAnsi="Cambria Math"/>
+                  </w:rPr>
+                  <m:t>w</m:t>
+                </m:r>
+                <m:r>
+                  <w:rPr>
+                    <w:rFonts w:ascii="Cambria Math" w:hAnsi="Cambria Math"/>
+                  </w:rPr>
+                  <m:t>)</m:t>
+                </m:r>
+                <m:r>
+                  <w:rPr>
+                    <w:rFonts w:ascii="Cambria Math" w:eastAsiaTheme="minorEastAsia" w:hAnsi="Cambria Math"/>
+                  </w:rPr>
+                  <m:t xml:space="preserve">= </m:t>
+                </m:r>
+                <m:f>
+                  <m:fPr>
+                    <m:ctrlPr>
+                      <w:rPr>
+                        <w:rFonts w:ascii="Cambria Math" w:eastAsiaTheme="minorEastAsia" w:hAnsi="Cambria Math"/>
+                        <w:i/>
+                      </w:rPr>
+                    </m:ctrlPr>
+                  </m:fPr>
+                  <m:num>
+                    <m:r>
+                      <w:rPr>
+                        <w:rFonts w:ascii="Cambria Math" w:eastAsiaTheme="minorEastAsia" w:hAnsi="Cambria Math"/>
+                      </w:rPr>
+                      <m:t>1</m:t>
+                    </m:r>
+                  </m:num>
+                  <m:den>
+                    <m:r>
+                      <w:rPr>
+                        <w:rFonts w:ascii="Cambria Math" w:eastAsiaTheme="minorEastAsia" w:hAnsi="Cambria Math"/>
+                      </w:rPr>
+                      <m:t>N</m:t>
+                    </m:r>
+                  </m:den>
+                </m:f>
+                <m:nary>
+                  <m:naryPr>
+                    <m:chr m:val="∑"/>
+                    <m:limLoc m:val="undOvr"/>
+                    <m:ctrlPr>
+                      <w:rPr>
+                        <w:rFonts w:ascii="Cambria Math" w:eastAsiaTheme="minorEastAsia" w:hAnsi="Cambria Math"/>
+                        <w:i/>
+                      </w:rPr>
+                    </m:ctrlPr>
+                  </m:naryPr>
+                  <m:sub>
+                    <m:r>
+                      <w:rPr>
+                        <w:rFonts w:ascii="Cambria Math" w:eastAsiaTheme="minorEastAsia" w:hAnsi="Cambria Math"/>
+                      </w:rPr>
+                      <m:t>i=1</m:t>
+                    </m:r>
+                  </m:sub>
+                  <m:sup>
+                    <m:r>
+                      <w:rPr>
+                        <w:rFonts w:ascii="Cambria Math" w:eastAsiaTheme="minorEastAsia" w:hAnsi="Cambria Math"/>
+                      </w:rPr>
+                      <m:t>N</m:t>
+                    </m:r>
+                  </m:sup>
+                  <m:e>
+                    <m:r>
+                      <w:rPr>
+                        <w:rFonts w:ascii="Cambria Math" w:eastAsiaTheme="minorEastAsia" w:hAnsi="Cambria Math"/>
+                      </w:rPr>
+                      <m:t>|</m:t>
+                    </m:r>
+                    <m:sSup>
+                      <m:sSupPr>
+                        <m:ctrlPr>
+                          <w:rPr>
+                            <w:rFonts w:ascii="Cambria Math" w:hAnsi="Cambria Math"/>
+                            <w:i/>
+                          </w:rPr>
+                        </m:ctrlPr>
+                      </m:sSupPr>
+                      <m:e>
+                        <m:r>
+                          <w:rPr>
+                            <w:rFonts w:ascii="Cambria Math" w:hAnsi="Cambria Math"/>
+                          </w:rPr>
+                          <m:t>y</m:t>
+                        </m:r>
+                      </m:e>
+                      <m:sup>
+                        <m:r>
+                          <w:rPr>
+                            <w:rFonts w:ascii="Cambria Math" w:hAnsi="Cambria Math"/>
+                          </w:rPr>
+                          <m:t>(i)</m:t>
+                        </m:r>
+                      </m:sup>
+                    </m:sSup>
+                    <m:r>
+                      <w:rPr>
+                        <w:rFonts w:ascii="Cambria Math" w:hAnsi="Cambria Math"/>
+                      </w:rPr>
+                      <m:t xml:space="preserve">- </m:t>
+                    </m:r>
+                    <m:sSup>
+                      <m:sSupPr>
+                        <m:ctrlPr>
+                          <w:rPr>
+                            <w:rFonts w:ascii="Cambria Math" w:hAnsi="Cambria Math"/>
+                            <w:i/>
+                          </w:rPr>
+                        </m:ctrlPr>
+                      </m:sSupPr>
+                      <m:e>
+                        <m:acc>
+                          <m:accPr>
+                            <m:ctrlPr>
+                              <w:rPr>
+                                <w:rFonts w:ascii="Cambria Math" w:hAnsi="Cambria Math"/>
+                                <w:i/>
+                              </w:rPr>
+                            </m:ctrlPr>
+                          </m:accPr>
+                          <m:e>
+                            <m:r>
+                              <w:rPr>
+                                <w:rFonts w:ascii="Cambria Math" w:hAnsi="Cambria Math"/>
+                              </w:rPr>
+                              <m:t>y</m:t>
+                            </m:r>
+                          </m:e>
+                        </m:acc>
+                      </m:e>
+                      <m:sup>
+                        <m:r>
+                          <w:rPr>
+                            <w:rFonts w:ascii="Cambria Math" w:hAnsi="Cambria Math"/>
+                          </w:rPr>
+                          <m:t>(i)</m:t>
+                        </m:r>
+                      </m:sup>
+                    </m:sSup>
+                    <m:r>
+                      <w:rPr>
+                        <w:rFonts w:ascii="Cambria Math" w:hAnsi="Cambria Math"/>
+                      </w:rPr>
+                      <m:t>|</m:t>
+                    </m:r>
+                  </m:e>
+                </m:nary>
+                <m:r>
+                  <w:rPr>
+                    <w:rFonts w:ascii="Cambria Math" w:eastAsiaTheme="minorEastAsia" w:hAnsi="Cambria Math"/>
+                  </w:rPr>
+                  <m:t xml:space="preserve">  </m:t>
+                </m:r>
+              </m:oMath>
+            </m:oMathPara>
+          </w:p>
+        </w:tc>
+        <w:tc>
+          <w:tcPr>
+            <w:tcW w:w="1133" w:type="dxa"/>
+            <w:vAlign w:val="center"/>
+          </w:tcPr>
+          <w:p>
+            <w:pPr>
+              <w:spacing w:before="240" w:line="360" w:lineRule="auto"/>
+              <w:jc w:val="center"/>
+              <w:rPr>
+                <w:rFonts w:eastAsiaTheme="minorEastAsia"/>
+              </w:rPr>
+            </w:pPr>
+            <w:r>
+              <w:rPr>
+                <w:rFonts w:eastAsiaTheme="minorEastAsia"/>
+              </w:rPr>
+              <w:t>(</w:t>
+            </w:r>
+            <w:r>
+              <w:fldChar w:fldCharType="begin"/>
+            </w:r>
+            <w:r>
+              <w:rPr>
+                <w:rFonts w:eastAsiaTheme="minorEastAsia"/>
+              </w:rPr>
+              <w:instrText xml:space="preserve"> SEQ eq \* MERGEFORMAT </w:instrText>
+            </w:r>
+            <w:r>
+              <w:fldChar w:fldCharType="separate"/>
+            </w:r>
+            <w:r>
+              <w:rPr>
+                <w:rFonts w:eastAsiaTheme="minorEastAsia"/>
+                <w:noProof/>
+              </w:rPr>
+              <w:t>2</w:t>
+            </w:r>
+            <w:r>
+              <w:fldChar w:fldCharType="end"/>
+            </w:r>
+            <w:r>
+              <w:rPr>
+                <w:rFonts w:eastAsiaTheme="minorEastAsia"/>
+              </w:rPr>
+              <w:t>)</w:t>
+            </w:r>
+          </w:p>
+        </w:tc>
+      </w:tr>
+    </w:tbl>
+    <w:p>
+      <w:pPr>
+        <w:spacing w:line="360" w:lineRule="auto"/>
+        <w:rPr>
+          <w:rFonts w:eastAsiaTheme="minorEastAsia"/>
+        </w:rPr>
+      </w:pPr>
+      <w:r>
+        <w:t xml:space="preserve"> </w:t>
+      </w:r>
+      <w:r>
+        <w:tab/>
+        <w:t>For ordinal regression, we used the following approach described by Cheng (2007).</w:t>
+      </w:r>
+      <w:r>
+        <w:t xml:space="preserve"> The idea is to frame the problem as a multi-label classification task and instead of using one-hot-encoding to represent each category </w:t>
+      </w:r>
+      <w:r>
+        <w:rPr>
+          <w:i/>
+        </w:rPr>
+        <w:t>k</w:t>
+      </w:r>
+      <w:r>
+        <w:t xml:space="preserve"> belonging to </w:t>
+      </w:r>
+      <m:oMath>
+        <m:r>
+          <w:rPr>
+            <w:rFonts w:ascii="Cambria Math" w:hAnsi="Cambria Math"/>
+          </w:rPr>
+          <m:t>{0, 1,…,K-1}</m:t>
+        </m:r>
+      </m:oMath>
+      <w:r>
+        <w:t xml:space="preserve"> as a </w:t>
+      </w:r>
+      <w:r>
+        <w:t xml:space="preserve">binary </w:t>
+      </w:r>
+      <w:r>
+        <w:t xml:space="preserve">vector </w:t>
+      </w:r>
+      <m:oMath>
+        <m:r>
+          <w:rPr>
+            <w:rFonts w:ascii="Cambria Math" w:hAnsi="Cambria Math"/>
+          </w:rPr>
+          <m:t>y=</m:t>
+        </m:r>
+        <m:d>
+          <m:dPr>
+            <m:ctrlPr>
+              <w:rPr>
+                <w:rFonts w:ascii="Cambria Math" w:hAnsi="Cambria Math"/>
+                <w:i/>
+              </w:rPr>
+            </m:ctrlPr>
+          </m:dPr>
+          <m:e>
+            <m:r>
+              <w:rPr>
+                <w:rFonts w:ascii="Cambria Math" w:hAnsi="Cambria Math"/>
+              </w:rPr>
+              <m:t>1, 1, 0,…,0</m:t>
+            </m:r>
+          </m:e>
+        </m:d>
+      </m:oMath>
+      <w:r>
+        <w:t xml:space="preserve"> </w:t>
+      </w:r>
+      <w:r>
+        <w:t xml:space="preserve">of dimension </w:t>
+      </w:r>
+      <w:r>
+        <w:rPr>
+          <w:i/>
+        </w:rPr>
+        <w:t>k</w:t>
+      </w:r>
+      <w:r>
+        <w:rPr>
+          <w:i/>
+        </w:rPr>
+        <w:t>,</w:t>
+      </w:r>
+      <w:r>
+        <w:t xml:space="preserve"> </w:t>
+      </w:r>
+      <w:r>
+        <w:t xml:space="preserve">where each </w:t>
+      </w:r>
+      <w:r>
+        <w:t xml:space="preserve">component </w:t>
+      </w:r>
+      <m:oMath>
+        <m:sSub>
+          <m:sSubPr>
+            <m:ctrlPr>
+              <w:rPr>
+                <w:rFonts w:ascii="Cambria Math" w:hAnsi="Cambria Math"/>
+                <w:i/>
+              </w:rPr>
+            </m:ctrlPr>
+          </m:sSubPr>
+          <m:e>
+            <m:r>
+              <w:rPr>
+                <w:rFonts w:ascii="Cambria Math" w:hAnsi="Cambria Math"/>
+              </w:rPr>
+              <m:t>y</m:t>
+            </m:r>
+          </m:e>
+          <m:sub>
+            <m:r>
+              <w:rPr>
+                <w:rFonts w:ascii="Cambria Math" w:hAnsi="Cambria Math"/>
+              </w:rPr>
+              <m:t>i</m:t>
+            </m:r>
+          </m:sub>
+        </m:sSub>
+        <m:r>
+          <w:rPr>
+            <w:rFonts w:ascii="Cambria Math" w:hAnsi="Cambria Math"/>
+          </w:rPr>
+          <m:t>=</m:t>
+        </m:r>
+        <m:d>
+          <m:dPr>
+            <m:begChr m:val="{"/>
+            <m:endChr m:val=""/>
+            <m:ctrlPr>
+              <w:rPr>
+                <w:rFonts w:ascii="Cambria Math" w:hAnsi="Cambria Math"/>
+                <w:i/>
+              </w:rPr>
+            </m:ctrlPr>
+          </m:dPr>
+          <m:e>
+            <m:eqArr>
+              <m:eqArrPr>
+                <m:ctrlPr>
+                  <w:rPr>
+                    <w:rFonts w:ascii="Cambria Math" w:hAnsi="Cambria Math"/>
+                    <w:i/>
+                  </w:rPr>
+                </m:ctrlPr>
+              </m:eqArrPr>
+              <m:e>
+                <m:r>
+                  <w:rPr>
+                    <w:rFonts w:ascii="Cambria Math" w:hAnsi="Cambria Math"/>
+                  </w:rPr>
+                  <m:t>1,  &amp;0≤i ≤k</m:t>
+                </m:r>
+              </m:e>
+              <m:e>
+                <m:r>
+                  <w:rPr>
+                    <w:rFonts w:ascii="Cambria Math" w:hAnsi="Cambria Math"/>
+                  </w:rPr>
+                  <m:t>0,  &amp;i&gt; k</m:t>
+                </m:r>
+              </m:e>
+            </m:eqArr>
+          </m:e>
+        </m:d>
+      </m:oMath>
+      <w:r>
+        <w:rPr>
+          <w:rFonts w:eastAsiaTheme="minorEastAsia"/>
+        </w:rPr>
         <w:t>.</w:t>
       </w:r>
-    </w:p>
+      <w:r>
+        <w:rPr>
+          <w:rFonts w:eastAsiaTheme="minorEastAsia"/>
+        </w:rPr>
+        <w:t xml:space="preserve"> Thus, the output layer </w:t>
+      </w:r>
+      <w:r>
+        <w:rPr>
+          <w:rFonts w:eastAsiaTheme="minorEastAsia"/>
+        </w:rPr>
+        <w:t>consist</w:t>
+      </w:r>
+      <w:r>
+        <w:rPr>
+          <w:rFonts w:eastAsiaTheme="minorEastAsia"/>
+        </w:rPr>
+        <w:t>s</w:t>
+      </w:r>
+      <w:r>
+        <w:rPr>
+          <w:rFonts w:eastAsiaTheme="minorEastAsia"/>
+        </w:rPr>
+        <w:t xml:space="preserve"> of </w:t>
+      </w:r>
+      <w:r>
+        <w:rPr>
+          <w:rFonts w:eastAsiaTheme="minorEastAsia"/>
+          <w:i/>
+        </w:rPr>
+        <w:t>k</w:t>
+      </w:r>
+      <w:r>
+        <w:rPr>
+          <w:rFonts w:eastAsiaTheme="minorEastAsia"/>
+          <w:i/>
+        </w:rPr>
+        <w:t xml:space="preserve"> </w:t>
+      </w:r>
+      <w:r>
+        <w:rPr>
+          <w:rFonts w:eastAsiaTheme="minorEastAsia"/>
+        </w:rPr>
+        <w:t xml:space="preserve">sigmoid units, so a natural choice of cost function is the binary </w:t>
+      </w:r>
+      <w:r>
+        <w:rPr>
+          <w:rFonts w:eastAsiaTheme="minorEastAsia"/>
+        </w:rPr>
+        <w:t>cross-</w:t>
+      </w:r>
+      <w:r>
+        <w:rPr>
+          <w:rFonts w:eastAsiaTheme="minorEastAsia"/>
+        </w:rPr>
+        <w:t xml:space="preserve">entropy over all </w:t>
+      </w:r>
+      <w:r>
+        <w:rPr>
+          <w:rFonts w:eastAsiaTheme="minorEastAsia"/>
+        </w:rPr>
+        <w:t>sigmoid units:</w:t>
+      </w:r>
+    </w:p>
+    <w:tbl>
+      <w:tblPr>
+        <w:tblStyle w:val="TableGrid"/>
+        <w:tblW w:w="9496" w:type="dxa"/>
+        <w:tblBorders>
+          <w:top w:val="none" w:sz="0" w:space="0" w:color="auto"/>
+          <w:left w:val="none" w:sz="0" w:space="0" w:color="auto"/>
+          <w:bottom w:val="none" w:sz="0" w:space="0" w:color="auto"/>
+          <w:right w:val="none" w:sz="0" w:space="0" w:color="auto"/>
+          <w:insideH w:val="none" w:sz="0" w:space="0" w:color="auto"/>
+          <w:insideV w:val="none" w:sz="0" w:space="0" w:color="auto"/>
+        </w:tblBorders>
+        <w:tblLook w:val="04A0" w:firstRow="1" w:lastRow="0" w:firstColumn="1" w:lastColumn="0" w:noHBand="0" w:noVBand="1"/>
+      </w:tblPr>
+      <w:tblGrid>
+        <w:gridCol w:w="1134"/>
+        <w:gridCol w:w="7229"/>
+        <w:gridCol w:w="1133"/>
+      </w:tblGrid>
+      <w:tr>
+        <w:tc>
+          <w:tcPr>
+            <w:tcW w:w="1134" w:type="dxa"/>
+            <w:vAlign w:val="center"/>
+          </w:tcPr>
+          <w:p>
+            <w:pPr>
+              <w:spacing w:before="240" w:line="360" w:lineRule="auto"/>
+              <w:jc w:val="center"/>
+              <w:rPr>
+                <w:rFonts w:eastAsiaTheme="minorEastAsia"/>
+              </w:rPr>
+            </w:pPr>
+          </w:p>
+        </w:tc>
+        <w:tc>
+          <w:tcPr>
+            <w:tcW w:w="7229" w:type="dxa"/>
+            <w:vAlign w:val="center"/>
+          </w:tcPr>
+          <w:p>
+            <w:pPr>
+              <w:spacing w:before="240" w:line="360" w:lineRule="auto"/>
+              <w:jc w:val="center"/>
+              <w:rPr>
+                <w:rFonts w:eastAsiaTheme="minorEastAsia"/>
+              </w:rPr>
+            </w:pPr>
+            <m:oMathPara>
+              <m:oMath>
+                <m:r>
+                  <w:rPr>
+                    <w:rFonts w:ascii="Cambria Math" w:hAnsi="Cambria Math"/>
+                  </w:rPr>
+                  <m:t>J(</m:t>
+                </m:r>
+                <m:r>
+                  <m:rPr>
+                    <m:sty m:val="bi"/>
+                  </m:rPr>
+                  <w:rPr>
+                    <w:rFonts w:ascii="Cambria Math" w:hAnsi="Cambria Math"/>
+                  </w:rPr>
+                  <m:t>w</m:t>
+                </m:r>
+                <m:r>
+                  <w:rPr>
+                    <w:rFonts w:ascii="Cambria Math" w:hAnsi="Cambria Math"/>
+                  </w:rPr>
+                  <m:t>)= -</m:t>
+                </m:r>
+                <m:nary>
+                  <m:naryPr>
+                    <m:chr m:val="∑"/>
+                    <m:limLoc m:val="undOvr"/>
+                    <m:ctrlPr>
+                      <w:rPr>
+                        <w:rFonts w:ascii="Cambria Math" w:hAnsi="Cambria Math"/>
+                        <w:i/>
+                      </w:rPr>
+                    </m:ctrlPr>
+                  </m:naryPr>
+                  <m:sub>
+                    <m:r>
+                      <w:rPr>
+                        <w:rFonts w:ascii="Cambria Math" w:hAnsi="Cambria Math"/>
+                      </w:rPr>
+                      <m:t>i=1</m:t>
+                    </m:r>
+                  </m:sub>
+                  <m:sup>
+                    <m:r>
+                      <w:rPr>
+                        <w:rFonts w:ascii="Cambria Math" w:hAnsi="Cambria Math"/>
+                      </w:rPr>
+                      <m:t>N</m:t>
+                    </m:r>
+                  </m:sup>
+                  <m:e>
+                    <m:nary>
+                      <m:naryPr>
+                        <m:chr m:val="∑"/>
+                        <m:limLoc m:val="undOvr"/>
+                        <m:ctrlPr>
+                          <w:rPr>
+                            <w:rFonts w:ascii="Cambria Math" w:hAnsi="Cambria Math"/>
+                            <w:i/>
+                          </w:rPr>
+                        </m:ctrlPr>
+                      </m:naryPr>
+                      <m:sub>
+                        <m:r>
+                          <w:rPr>
+                            <w:rFonts w:ascii="Cambria Math" w:hAnsi="Cambria Math"/>
+                          </w:rPr>
+                          <m:t>k=1</m:t>
+                        </m:r>
+                      </m:sub>
+                      <m:sup>
+                        <m:r>
+                          <w:rPr>
+                            <w:rFonts w:ascii="Cambria Math" w:hAnsi="Cambria Math"/>
+                          </w:rPr>
+                          <m:t>K</m:t>
+                        </m:r>
+                      </m:sup>
+                      <m:e>
+                        <m:d>
+                          <m:dPr>
+                            <m:begChr m:val="{"/>
+                            <m:endChr m:val="}"/>
+                            <m:ctrlPr>
+                              <w:rPr>
+                                <w:rFonts w:ascii="Cambria Math" w:hAnsi="Cambria Math"/>
+                                <w:i/>
+                              </w:rPr>
+                            </m:ctrlPr>
+                          </m:dPr>
+                          <m:e>
+                            <m:sSubSup>
+                              <m:sSubSupPr>
+                                <m:ctrlPr>
+                                  <w:rPr>
+                                    <w:rFonts w:ascii="Cambria Math" w:hAnsi="Cambria Math"/>
+                                    <w:i/>
+                                  </w:rPr>
+                                </m:ctrlPr>
+                              </m:sSubSupPr>
+                              <m:e>
+                                <m:r>
+                                  <w:rPr>
+                                    <w:rFonts w:ascii="Cambria Math" w:hAnsi="Cambria Math"/>
+                                  </w:rPr>
+                                  <m:t>y</m:t>
+                                </m:r>
+                              </m:e>
+                              <m:sub>
+                                <m:r>
+                                  <w:rPr>
+                                    <w:rFonts w:ascii="Cambria Math" w:hAnsi="Cambria Math"/>
+                                  </w:rPr>
+                                  <m:t>k</m:t>
+                                </m:r>
+                              </m:sub>
+                              <m:sup>
+                                <m:r>
+                                  <w:rPr>
+                                    <w:rFonts w:ascii="Cambria Math" w:hAnsi="Cambria Math"/>
+                                  </w:rPr>
+                                  <m:t>(i)</m:t>
+                                </m:r>
+                              </m:sup>
+                            </m:sSubSup>
+                            <m:func>
+                              <m:funcPr>
+                                <m:ctrlPr>
+                                  <w:rPr>
+                                    <w:rFonts w:ascii="Cambria Math" w:hAnsi="Cambria Math"/>
+                                    <w:i/>
+                                  </w:rPr>
+                                </m:ctrlPr>
+                              </m:funcPr>
+                              <m:fName>
+                                <m:r>
+                                  <m:rPr>
+                                    <m:sty m:val="p"/>
+                                  </m:rPr>
+                                  <w:rPr>
+                                    <w:rFonts w:ascii="Cambria Math" w:hAnsi="Cambria Math"/>
+                                  </w:rPr>
+                                  <m:t>log</m:t>
+                                </m:r>
+                              </m:fName>
+                              <m:e>
+                                <m:sSubSup>
+                                  <m:sSubSupPr>
+                                    <m:ctrlPr>
+                                      <w:rPr>
+                                        <w:rFonts w:ascii="Cambria Math" w:hAnsi="Cambria Math"/>
+                                        <w:i/>
+                                      </w:rPr>
+                                    </m:ctrlPr>
+                                  </m:sSubSupPr>
+                                  <m:e>
+                                    <m:acc>
+                                      <m:accPr>
+                                        <m:ctrlPr>
+                                          <w:rPr>
+                                            <w:rFonts w:ascii="Cambria Math" w:hAnsi="Cambria Math"/>
+                                            <w:i/>
+                                          </w:rPr>
+                                        </m:ctrlPr>
+                                      </m:accPr>
+                                      <m:e>
+                                        <m:r>
+                                          <w:rPr>
+                                            <w:rFonts w:ascii="Cambria Math" w:hAnsi="Cambria Math"/>
+                                          </w:rPr>
+                                          <m:t>y</m:t>
+                                        </m:r>
+                                      </m:e>
+                                    </m:acc>
+                                  </m:e>
+                                  <m:sub>
+                                    <m:r>
+                                      <w:rPr>
+                                        <w:rFonts w:ascii="Cambria Math" w:hAnsi="Cambria Math"/>
+                                      </w:rPr>
+                                      <m:t>k</m:t>
+                                    </m:r>
+                                  </m:sub>
+                                  <m:sup>
+                                    <m:r>
+                                      <w:rPr>
+                                        <w:rFonts w:ascii="Cambria Math" w:hAnsi="Cambria Math"/>
+                                      </w:rPr>
+                                      <m:t>(i)</m:t>
+                                    </m:r>
+                                  </m:sup>
+                                </m:sSubSup>
+                                <m:r>
+                                  <w:rPr>
+                                    <w:rFonts w:ascii="Cambria Math" w:hAnsi="Cambria Math"/>
+                                  </w:rPr>
+                                  <m:t xml:space="preserve">+ </m:t>
+                                </m:r>
+                                <m:sSubSup>
+                                  <m:sSubSupPr>
+                                    <m:ctrlPr>
+                                      <w:rPr>
+                                        <w:rFonts w:ascii="Cambria Math" w:hAnsi="Cambria Math"/>
+                                        <w:i/>
+                                      </w:rPr>
+                                    </m:ctrlPr>
+                                  </m:sSubSupPr>
+                                  <m:e>
+                                    <m:r>
+                                      <w:rPr>
+                                        <w:rFonts w:ascii="Cambria Math" w:hAnsi="Cambria Math"/>
+                                      </w:rPr>
+                                      <m:t>(1- y</m:t>
+                                    </m:r>
+                                  </m:e>
+                                  <m:sub>
+                                    <m:r>
+                                      <w:rPr>
+                                        <w:rFonts w:ascii="Cambria Math" w:hAnsi="Cambria Math"/>
+                                      </w:rPr>
+                                      <m:t>k</m:t>
+                                    </m:r>
+                                  </m:sub>
+                                  <m:sup>
+                                    <m:r>
+                                      <w:rPr>
+                                        <w:rFonts w:ascii="Cambria Math" w:hAnsi="Cambria Math"/>
+                                      </w:rPr>
+                                      <m:t>(i)</m:t>
+                                    </m:r>
+                                  </m:sup>
+                                </m:sSubSup>
+                                <m:r>
+                                  <w:rPr>
+                                    <w:rFonts w:ascii="Cambria Math" w:hAnsi="Cambria Math"/>
+                                  </w:rPr>
+                                  <m:t>)</m:t>
+                                </m:r>
+                                <m:func>
+                                  <m:funcPr>
+                                    <m:ctrlPr>
+                                      <w:rPr>
+                                        <w:rFonts w:ascii="Cambria Math" w:hAnsi="Cambria Math"/>
+                                        <w:i/>
+                                      </w:rPr>
+                                    </m:ctrlPr>
+                                  </m:funcPr>
+                                  <m:fName>
+                                    <m:r>
+                                      <m:rPr>
+                                        <m:sty m:val="p"/>
+                                      </m:rPr>
+                                      <w:rPr>
+                                        <w:rFonts w:ascii="Cambria Math" w:hAnsi="Cambria Math"/>
+                                      </w:rPr>
+                                      <m:t xml:space="preserve">log(1- </m:t>
+                                    </m:r>
+                                  </m:fName>
+                                  <m:e>
+                                    <m:sSubSup>
+                                      <m:sSubSupPr>
+                                        <m:ctrlPr>
+                                          <w:rPr>
+                                            <w:rFonts w:ascii="Cambria Math" w:hAnsi="Cambria Math"/>
+                                            <w:i/>
+                                          </w:rPr>
+                                        </m:ctrlPr>
+                                      </m:sSubSupPr>
+                                      <m:e>
+                                        <m:acc>
+                                          <m:accPr>
+                                            <m:ctrlPr>
+                                              <w:rPr>
+                                                <w:rFonts w:ascii="Cambria Math" w:hAnsi="Cambria Math"/>
+                                                <w:i/>
+                                              </w:rPr>
+                                            </m:ctrlPr>
+                                          </m:accPr>
+                                          <m:e>
+                                            <m:r>
+                                              <w:rPr>
+                                                <w:rFonts w:ascii="Cambria Math" w:hAnsi="Cambria Math"/>
+                                              </w:rPr>
+                                              <m:t>y</m:t>
+                                            </m:r>
+                                          </m:e>
+                                        </m:acc>
+                                      </m:e>
+                                      <m:sub>
+                                        <m:r>
+                                          <w:rPr>
+                                            <w:rFonts w:ascii="Cambria Math" w:hAnsi="Cambria Math"/>
+                                          </w:rPr>
+                                          <m:t>k</m:t>
+                                        </m:r>
+                                      </m:sub>
+                                      <m:sup>
+                                        <m:r>
+                                          <w:rPr>
+                                            <w:rFonts w:ascii="Cambria Math" w:hAnsi="Cambria Math"/>
+                                          </w:rPr>
+                                          <m:t>(i)</m:t>
+                                        </m:r>
+                                      </m:sup>
+                                    </m:sSubSup>
+                                    <m:r>
+                                      <w:rPr>
+                                        <w:rFonts w:ascii="Cambria Math" w:hAnsi="Cambria Math"/>
+                                      </w:rPr>
+                                      <m:t>)</m:t>
+                                    </m:r>
+                                  </m:e>
+                                </m:func>
+                              </m:e>
+                            </m:func>
+                            <m:r>
+                              <w:rPr>
+                                <w:rFonts w:ascii="Cambria Math" w:hAnsi="Cambria Math"/>
+                              </w:rPr>
+                              <m:t xml:space="preserve"> </m:t>
+                            </m:r>
+                          </m:e>
+                        </m:d>
+                      </m:e>
+                    </m:nary>
+                  </m:e>
+                </m:nary>
+                <m:r>
+                  <w:rPr>
+                    <w:rFonts w:ascii="Cambria Math" w:hAnsi="Cambria Math"/>
+                  </w:rPr>
+                  <m:t xml:space="preserve"> </m:t>
+                </m:r>
+              </m:oMath>
+            </m:oMathPara>
+          </w:p>
+        </w:tc>
+        <w:tc>
+          <w:tcPr>
+            <w:tcW w:w="1133" w:type="dxa"/>
+            <w:vAlign w:val="center"/>
+          </w:tcPr>
+          <w:p>
+            <w:pPr>
+              <w:spacing w:before="240" w:line="360" w:lineRule="auto"/>
+              <w:jc w:val="center"/>
+              <w:rPr>
+                <w:rFonts w:eastAsiaTheme="minorEastAsia"/>
+              </w:rPr>
+            </w:pPr>
+            <w:r>
+              <w:rPr>
+                <w:rFonts w:eastAsiaTheme="minorEastAsia"/>
+              </w:rPr>
+              <w:t>(</w:t>
+            </w:r>
+            <w:r>
+              <w:fldChar w:fldCharType="begin"/>
+            </w:r>
+            <w:r>
+              <w:rPr>
+                <w:rFonts w:eastAsiaTheme="minorEastAsia"/>
+              </w:rPr>
+              <w:instrText xml:space="preserve"> SEQ eq \* MERGEFORMAT </w:instrText>
+            </w:r>
+            <w:r>
+              <w:fldChar w:fldCharType="separate"/>
+            </w:r>
+            <w:r>
+              <w:rPr>
+                <w:rFonts w:eastAsiaTheme="minorEastAsia"/>
+                <w:noProof/>
+              </w:rPr>
+              <w:t>3</w:t>
+            </w:r>
+            <w:r>
+              <w:fldChar w:fldCharType="end"/>
+            </w:r>
+            <w:r>
+              <w:rPr>
+                <w:rFonts w:eastAsiaTheme="minorEastAsia"/>
+              </w:rPr>
+              <w:t>)</w:t>
+            </w:r>
+          </w:p>
+        </w:tc>
+      </w:tr>
+    </w:tbl>
     <w:p>
       <w:pPr>
         <w:spacing w:line="360" w:lineRule="auto"/>
@@ -968,10 +2427,444 @@
           <w:rFonts w:eastAsiaTheme="minorEastAsia"/>
         </w:rPr>
       </w:pPr>
+      <w:r>
+        <w:t xml:space="preserve">Where this time, each </w:t>
+      </w:r>
+      <m:oMath>
+        <m:sSub>
+          <m:sSubPr>
+            <m:ctrlPr>
+              <w:rPr>
+                <w:rFonts w:ascii="Cambria Math" w:hAnsi="Cambria Math"/>
+                <w:i/>
+              </w:rPr>
+            </m:ctrlPr>
+          </m:sSubPr>
+          <m:e>
+            <m:r>
+              <w:rPr>
+                <w:rFonts w:ascii="Cambria Math" w:hAnsi="Cambria Math"/>
+              </w:rPr>
+              <m:t>y</m:t>
+            </m:r>
+          </m:e>
+          <m:sub>
+            <m:r>
+              <w:rPr>
+                <w:rFonts w:ascii="Cambria Math" w:hAnsi="Cambria Math"/>
+              </w:rPr>
+              <m:t>k</m:t>
+            </m:r>
+          </m:sub>
+        </m:sSub>
+      </m:oMath>
+      <w:r>
+        <w:rPr>
+          <w:rFonts w:eastAsiaTheme="minorEastAsia"/>
+        </w:rPr>
+        <w:t xml:space="preserve"> is an individual Bernoulli variable</w:t>
+      </w:r>
+      <w:r>
+        <w:rPr>
+          <w:rFonts w:eastAsiaTheme="minorEastAsia"/>
+        </w:rPr>
+        <w:t xml:space="preserve">, as specified above. </w:t>
+      </w:r>
     </w:p>
     <w:p>
       <w:pPr>
         <w:spacing w:line="360" w:lineRule="auto"/>
+        <w:rPr>
+          <w:rFonts w:eastAsiaTheme="minorEastAsia"/>
+        </w:rPr>
+      </w:pPr>
+      <w:r>
+        <w:rPr>
+          <w:rFonts w:eastAsiaTheme="minorEastAsia"/>
+        </w:rPr>
+        <w:tab/>
+        <w:t>It should be noted, however, that the nature of imbalanced data (the authors tended not to give especially generous ratings) require</w:t>
+      </w:r>
+      <w:r>
+        <w:rPr>
+          <w:rFonts w:eastAsiaTheme="minorEastAsia"/>
+        </w:rPr>
+        <w:t>s additional caution. There are many approaches</w:t>
+      </w:r>
+      <w:r>
+        <w:rPr>
+          <w:rFonts w:eastAsiaTheme="minorEastAsia"/>
+        </w:rPr>
+        <w:t xml:space="preserve"> to handle imbalanced data (</w:t>
+      </w:r>
+      <w:r>
+        <w:rPr>
+          <w:rFonts w:eastAsiaTheme="minorEastAsia"/>
+        </w:rPr>
+        <w:t xml:space="preserve">He &amp; Garcia, 2009). For the current task, we experimented separately with </w:t>
+      </w:r>
+      <w:r>
+        <w:rPr>
+          <w:rFonts w:eastAsiaTheme="minorEastAsia"/>
+          <w:i/>
+        </w:rPr>
+        <w:t>oversampling</w:t>
+      </w:r>
+      <w:r>
+        <w:rPr>
+          <w:rFonts w:eastAsiaTheme="minorEastAsia"/>
+        </w:rPr>
+        <w:t xml:space="preserve"> and </w:t>
+      </w:r>
+      <w:r>
+        <w:rPr>
+          <w:rFonts w:eastAsiaTheme="minorEastAsia"/>
+          <w:i/>
+        </w:rPr>
+        <w:t>cost penalty</w:t>
+      </w:r>
+      <w:r>
+        <w:rPr>
+          <w:rFonts w:eastAsiaTheme="minorEastAsia"/>
+        </w:rPr>
+        <w:t>, since both appear to have found usage in deep learning applications.</w:t>
+      </w:r>
+      <w:r>
+        <w:rPr>
+          <w:rFonts w:eastAsiaTheme="minorEastAsia"/>
+        </w:rPr>
+        <w:t xml:space="preserve"> Whenever cost penalty was</w:t>
+      </w:r>
+      <w:r>
+        <w:rPr>
+          <w:rFonts w:eastAsiaTheme="minorEastAsia"/>
+        </w:rPr>
+        <w:t xml:space="preserve"> applied, the above cost function definitions </w:t>
+      </w:r>
+      <w:r>
+        <w:rPr>
+          <w:rFonts w:eastAsiaTheme="minorEastAsia"/>
+        </w:rPr>
+        <w:t xml:space="preserve">simply include class weights </w:t>
+      </w:r>
+      <m:oMath>
+        <m:r>
+          <w:rPr>
+            <w:rFonts w:ascii="Cambria Math" w:eastAsiaTheme="minorEastAsia" w:hAnsi="Cambria Math"/>
+          </w:rPr>
+          <m:t>{</m:t>
+        </m:r>
+        <m:sSub>
+          <m:sSubPr>
+            <m:ctrlPr>
+              <w:rPr>
+                <w:rFonts w:ascii="Cambria Math" w:eastAsiaTheme="minorEastAsia" w:hAnsi="Cambria Math"/>
+                <w:i/>
+              </w:rPr>
+            </m:ctrlPr>
+          </m:sSubPr>
+          <m:e>
+            <m:r>
+              <w:rPr>
+                <w:rFonts w:ascii="Cambria Math" w:eastAsiaTheme="minorEastAsia" w:hAnsi="Cambria Math"/>
+              </w:rPr>
+              <m:t>w</m:t>
+            </m:r>
+          </m:e>
+          <m:sub>
+            <m:r>
+              <w:rPr>
+                <w:rFonts w:ascii="Cambria Math" w:eastAsiaTheme="minorEastAsia" w:hAnsi="Cambria Math"/>
+              </w:rPr>
+              <m:t>1</m:t>
+            </m:r>
+          </m:sub>
+        </m:sSub>
+        <m:r>
+          <w:rPr>
+            <w:rFonts w:ascii="Cambria Math" w:eastAsiaTheme="minorEastAsia" w:hAnsi="Cambria Math"/>
+          </w:rPr>
+          <m:t xml:space="preserve">, </m:t>
+        </m:r>
+        <m:sSub>
+          <m:sSubPr>
+            <m:ctrlPr>
+              <w:rPr>
+                <w:rFonts w:ascii="Cambria Math" w:eastAsiaTheme="minorEastAsia" w:hAnsi="Cambria Math"/>
+                <w:i/>
+              </w:rPr>
+            </m:ctrlPr>
+          </m:sSubPr>
+          <m:e>
+            <m:r>
+              <w:rPr>
+                <w:rFonts w:ascii="Cambria Math" w:eastAsiaTheme="minorEastAsia" w:hAnsi="Cambria Math"/>
+              </w:rPr>
+              <m:t>w</m:t>
+            </m:r>
+          </m:e>
+          <m:sub>
+            <m:r>
+              <w:rPr>
+                <w:rFonts w:ascii="Cambria Math" w:eastAsiaTheme="minorEastAsia" w:hAnsi="Cambria Math"/>
+              </w:rPr>
+              <m:t>2</m:t>
+            </m:r>
+          </m:sub>
+        </m:sSub>
+        <m:r>
+          <w:rPr>
+            <w:rFonts w:ascii="Cambria Math" w:eastAsiaTheme="minorEastAsia" w:hAnsi="Cambria Math"/>
+          </w:rPr>
+          <m:t>,…,</m:t>
+        </m:r>
+        <m:sSub>
+          <m:sSubPr>
+            <m:ctrlPr>
+              <w:rPr>
+                <w:rFonts w:ascii="Cambria Math" w:eastAsiaTheme="minorEastAsia" w:hAnsi="Cambria Math"/>
+                <w:i/>
+              </w:rPr>
+            </m:ctrlPr>
+          </m:sSubPr>
+          <m:e>
+            <m:r>
+              <w:rPr>
+                <w:rFonts w:ascii="Cambria Math" w:eastAsiaTheme="minorEastAsia" w:hAnsi="Cambria Math"/>
+              </w:rPr>
+              <m:t>w</m:t>
+            </m:r>
+          </m:e>
+          <m:sub>
+            <m:r>
+              <w:rPr>
+                <w:rFonts w:ascii="Cambria Math" w:eastAsiaTheme="minorEastAsia" w:hAnsi="Cambria Math"/>
+              </w:rPr>
+              <m:t>K</m:t>
+            </m:r>
+          </m:sub>
+        </m:sSub>
+        <m:r>
+          <w:rPr>
+            <w:rFonts w:ascii="Cambria Math" w:eastAsiaTheme="minorEastAsia" w:hAnsi="Cambria Math"/>
+          </w:rPr>
+          <m:t>)</m:t>
+        </m:r>
+      </m:oMath>
+      <w:r>
+        <w:rPr>
+          <w:rFonts w:eastAsiaTheme="minorEastAsia"/>
+        </w:rPr>
+        <w:t xml:space="preserve"> which are </w:t>
+      </w:r>
+      <w:r>
+        <w:rPr>
+          <w:rFonts w:eastAsiaTheme="minorEastAsia"/>
+        </w:rPr>
+        <w:t>given by,</w:t>
+      </w:r>
+    </w:p>
+    <w:tbl>
+      <w:tblPr>
+        <w:tblStyle w:val="TableGrid"/>
+        <w:tblW w:w="9496" w:type="dxa"/>
+        <w:tblBorders>
+          <w:top w:val="none" w:sz="0" w:space="0" w:color="auto"/>
+          <w:left w:val="none" w:sz="0" w:space="0" w:color="auto"/>
+          <w:bottom w:val="none" w:sz="0" w:space="0" w:color="auto"/>
+          <w:right w:val="none" w:sz="0" w:space="0" w:color="auto"/>
+          <w:insideH w:val="none" w:sz="0" w:space="0" w:color="auto"/>
+          <w:insideV w:val="none" w:sz="0" w:space="0" w:color="auto"/>
+        </w:tblBorders>
+        <w:tblLook w:val="04A0" w:firstRow="1" w:lastRow="0" w:firstColumn="1" w:lastColumn="0" w:noHBand="0" w:noVBand="1"/>
+      </w:tblPr>
+      <w:tblGrid>
+        <w:gridCol w:w="1134"/>
+        <w:gridCol w:w="7229"/>
+        <w:gridCol w:w="1133"/>
+      </w:tblGrid>
+      <w:tr>
+        <w:tc>
+          <w:tcPr>
+            <w:tcW w:w="1134" w:type="dxa"/>
+            <w:vAlign w:val="center"/>
+          </w:tcPr>
+          <w:p>
+            <w:pPr>
+              <w:spacing w:before="240" w:line="360" w:lineRule="auto"/>
+              <w:jc w:val="center"/>
+              <w:rPr>
+                <w:rFonts w:eastAsiaTheme="minorEastAsia"/>
+              </w:rPr>
+            </w:pPr>
+          </w:p>
+        </w:tc>
+        <w:tc>
+          <w:tcPr>
+            <w:tcW w:w="7229" w:type="dxa"/>
+            <w:vAlign w:val="center"/>
+          </w:tcPr>
+          <w:p>
+            <w:pPr>
+              <w:spacing w:before="240" w:line="360" w:lineRule="auto"/>
+              <w:jc w:val="center"/>
+              <w:rPr>
+                <w:rFonts w:eastAsiaTheme="minorEastAsia"/>
+              </w:rPr>
+            </w:pPr>
+            <m:oMathPara>
+              <m:oMath>
+                <m:sSub>
+                  <m:sSubPr>
+                    <m:ctrlPr>
+                      <w:rPr>
+                        <w:rFonts w:ascii="Cambria Math" w:hAnsi="Cambria Math"/>
+                        <w:i/>
+                      </w:rPr>
+                    </m:ctrlPr>
+                  </m:sSubPr>
+                  <m:e>
+                    <m:r>
+                      <w:rPr>
+                        <w:rFonts w:ascii="Cambria Math" w:hAnsi="Cambria Math"/>
+                      </w:rPr>
+                      <m:t>w</m:t>
+                    </m:r>
+                  </m:e>
+                  <m:sub>
+                    <m:r>
+                      <w:rPr>
+                        <w:rFonts w:ascii="Cambria Math" w:hAnsi="Cambria Math"/>
+                      </w:rPr>
+                      <m:t>k</m:t>
+                    </m:r>
+                  </m:sub>
+                </m:sSub>
+                <m:r>
+                  <w:rPr>
+                    <w:rFonts w:ascii="Cambria Math" w:hAnsi="Cambria Math"/>
+                  </w:rPr>
+                  <m:t>=</m:t>
+                </m:r>
+                <m:f>
+                  <m:fPr>
+                    <m:ctrlPr>
+                      <w:rPr>
+                        <w:rFonts w:ascii="Cambria Math" w:hAnsi="Cambria Math"/>
+                        <w:i/>
+                      </w:rPr>
+                    </m:ctrlPr>
+                  </m:fPr>
+                  <m:num>
+                    <m:r>
+                      <w:rPr>
+                        <w:rFonts w:ascii="Cambria Math" w:hAnsi="Cambria Math"/>
+                      </w:rPr>
+                      <m:t>N</m:t>
+                    </m:r>
+                    <m:ctrlPr>
+                      <w:rPr>
+                        <w:rFonts w:ascii="Cambria Math" w:eastAsiaTheme="minorEastAsia" w:hAnsi="Cambria Math"/>
+                        <w:i/>
+                      </w:rPr>
+                    </m:ctrlPr>
+                  </m:num>
+                  <m:den>
+                    <m:r>
+                      <w:rPr>
+                        <w:rFonts w:ascii="Cambria Math" w:eastAsiaTheme="minorEastAsia" w:hAnsi="Cambria Math"/>
+                      </w:rPr>
+                      <m:t>K</m:t>
+                    </m:r>
+                    <m:sSub>
+                      <m:sSubPr>
+                        <m:ctrlPr>
+                          <w:rPr>
+                            <w:rFonts w:ascii="Cambria Math" w:eastAsiaTheme="minorEastAsia" w:hAnsi="Cambria Math"/>
+                            <w:i/>
+                          </w:rPr>
+                        </m:ctrlPr>
+                      </m:sSubPr>
+                      <m:e>
+                        <m:r>
+                          <w:rPr>
+                            <w:rFonts w:ascii="Cambria Math" w:eastAsiaTheme="minorEastAsia" w:hAnsi="Cambria Math"/>
+                          </w:rPr>
+                          <m:t>C</m:t>
+                        </m:r>
+                      </m:e>
+                      <m:sub>
+                        <m:r>
+                          <w:rPr>
+                            <w:rFonts w:ascii="Cambria Math" w:eastAsiaTheme="minorEastAsia" w:hAnsi="Cambria Math"/>
+                          </w:rPr>
+                          <m:t>k</m:t>
+                        </m:r>
+                      </m:sub>
+                    </m:sSub>
+                  </m:den>
+                </m:f>
+              </m:oMath>
+            </m:oMathPara>
+          </w:p>
+        </w:tc>
+        <w:tc>
+          <w:tcPr>
+            <w:tcW w:w="1133" w:type="dxa"/>
+            <w:vAlign w:val="center"/>
+          </w:tcPr>
+          <w:p>
+            <w:pPr>
+              <w:spacing w:before="240" w:line="360" w:lineRule="auto"/>
+              <w:jc w:val="center"/>
+              <w:rPr>
+                <w:rFonts w:eastAsiaTheme="minorEastAsia"/>
+              </w:rPr>
+            </w:pPr>
+            <w:r>
+              <w:rPr>
+                <w:rFonts w:eastAsiaTheme="minorEastAsia"/>
+              </w:rPr>
+              <w:t>(</w:t>
+            </w:r>
+            <w:r>
+              <w:fldChar w:fldCharType="begin"/>
+            </w:r>
+            <w:r>
+              <w:rPr>
+                <w:rFonts w:eastAsiaTheme="minorEastAsia"/>
+              </w:rPr>
+              <w:instrText xml:space="preserve"> SEQ eq \* MERGEFORMAT </w:instrText>
+            </w:r>
+            <w:r>
+              <w:fldChar w:fldCharType="separate"/>
+            </w:r>
+            <w:r>
+              <w:rPr>
+                <w:rFonts w:eastAsiaTheme="minorEastAsia"/>
+                <w:noProof/>
+              </w:rPr>
+              <w:t>4</w:t>
+            </w:r>
+            <w:r>
+              <w:fldChar w:fldCharType="end"/>
+            </w:r>
+            <w:r>
+              <w:rPr>
+                <w:rFonts w:eastAsiaTheme="minorEastAsia"/>
+              </w:rPr>
+              <w:t>)</w:t>
+            </w:r>
+          </w:p>
+        </w:tc>
+      </w:tr>
+    </w:tbl>
+    <w:p>
+      <w:pPr>
+        <w:spacing w:line="360" w:lineRule="auto"/>
+        <w:rPr>
+          <w:rFonts w:eastAsiaTheme="minorEastAsia"/>
+        </w:rPr>
       </w:pPr>
       <w:r>
         <w:rPr>
@@ -983,6 +2876,140 @@
     <w:p>
       <w:pPr>
         <w:spacing w:line="360" w:lineRule="auto"/>
+        <w:rPr>
+          <w:rFonts w:eastAsiaTheme="minorEastAsia"/>
+        </w:rPr>
+      </w:pPr>
+      <w:r>
+        <w:rPr>
+          <w:rFonts w:eastAsiaTheme="minorEastAsia"/>
+        </w:rPr>
+        <w:t xml:space="preserve">where </w:t>
+      </w:r>
+      <m:oMath>
+        <m:sSub>
+          <m:sSubPr>
+            <m:ctrlPr>
+              <w:rPr>
+                <w:rFonts w:ascii="Cambria Math" w:eastAsiaTheme="minorEastAsia" w:hAnsi="Cambria Math"/>
+                <w:i/>
+              </w:rPr>
+            </m:ctrlPr>
+          </m:sSubPr>
+          <m:e>
+            <m:r>
+              <w:rPr>
+                <w:rFonts w:ascii="Cambria Math" w:eastAsiaTheme="minorEastAsia" w:hAnsi="Cambria Math"/>
+              </w:rPr>
+              <m:t>C</m:t>
+            </m:r>
+          </m:e>
+          <m:sub>
+            <m:r>
+              <w:rPr>
+                <w:rFonts w:ascii="Cambria Math" w:eastAsiaTheme="minorEastAsia" w:hAnsi="Cambria Math"/>
+              </w:rPr>
+              <m:t>k</m:t>
+            </m:r>
+          </m:sub>
+        </m:sSub>
+      </m:oMath>
+      <w:r>
+        <w:rPr>
+          <w:rFonts w:eastAsiaTheme="minorEastAsia"/>
+        </w:rPr>
+        <w:t xml:space="preserve"> is the frequency of class </w:t>
+      </w:r>
+      <w:r>
+        <w:rPr>
+          <w:rFonts w:eastAsiaTheme="minorEastAsia"/>
+          <w:i/>
+        </w:rPr>
+        <w:t>k</w:t>
+      </w:r>
+      <w:r>
+        <w:rPr>
+          <w:rFonts w:eastAsiaTheme="minorEastAsia"/>
+        </w:rPr>
+        <w:t xml:space="preserve">. Thus, the class weights are </w:t>
+      </w:r>
+      <w:r>
+        <w:rPr>
+          <w:rFonts w:eastAsiaTheme="minorEastAsia"/>
+        </w:rPr>
+        <w:t xml:space="preserve">used to increase the “cost” of misclassifying </w:t>
+      </w:r>
+      <w:r>
+        <w:rPr>
+          <w:rFonts w:eastAsiaTheme="minorEastAsia"/>
+        </w:rPr>
+        <w:t xml:space="preserve">rare examples. </w:t>
+      </w:r>
+    </w:p>
+    <w:p>
+      <w:pPr>
+        <w:pStyle w:val="Heading2"/>
+      </w:pPr>
+      <w:r>
+        <w:lastRenderedPageBreak/>
+        <w:t xml:space="preserve">Training the network </w:t>
+      </w:r>
+    </w:p>
+    <w:p>
+      <w:pPr>
+        <w:spacing w:line="360" w:lineRule="auto"/>
+      </w:pPr>
+      <w:r>
+        <w:tab/>
+        <w:t>For each of the three settings, we trained the classifier for 50 epochs using</w:t>
+      </w:r>
+      <w:r>
+        <w:t xml:space="preserve"> the Adam optimization algorithm (</w:t>
+      </w:r>
+      <w:proofErr w:type="spellStart"/>
+      <w:r>
+        <w:t>Kingma</w:t>
+      </w:r>
+      <w:proofErr w:type="spellEnd"/>
+      <w:r>
+        <w:t xml:space="preserve"> et al., 2014), with learning rate set to 0.0005.</w:t>
+      </w:r>
+      <w:r>
+        <w:t xml:space="preserve"> </w:t>
+      </w:r>
+      <w:r>
+        <w:t xml:space="preserve">Batch size was 64 across all experiments. </w:t>
+      </w:r>
+      <w:r>
+        <w:t>We monitored the loss over the epochs and applied early stopping</w:t>
+      </w:r>
+      <w:r>
+        <w:t xml:space="preserve"> (Yao et al., 2007)</w:t>
+      </w:r>
+      <w:r>
+        <w:t xml:space="preserve"> when the loss did not improve across five consecutive epochs. </w:t>
+      </w:r>
+      <w:bookmarkStart w:id="0" w:name="_GoBack"/>
+      <w:bookmarkEnd w:id="0"/>
+    </w:p>
+    <w:p>
+      <w:pPr>
+        <w:spacing w:line="360" w:lineRule="auto"/>
+        <w:rPr>
+          <w:b/>
+        </w:rPr>
+      </w:pPr>
+      <w:r>
+        <w:rPr>
+          <w:rFonts w:eastAsiaTheme="minorEastAsia"/>
+          <w:b/>
+        </w:rPr>
+        <w:t>TODOS:</w:t>
+      </w:r>
+    </w:p>
+    <w:p>
+      <w:pPr>
+        <w:spacing w:line="360" w:lineRule="auto"/>
       </w:pPr>
       <w:r>
         <w:t xml:space="preserve">INSERT DISTRIBUTION OF </w:t>
@@ -1017,29 +3044,580 @@
       <w:pPr>
         <w:spacing w:line="360" w:lineRule="auto"/>
         <w:rPr>
-          <w:color w:val="FF0000"/>
-        </w:rPr>
-      </w:pPr>
-      <w:r>
-        <w:rPr>
-          <w:color w:val="FF0000"/>
-        </w:rPr>
-        <w:t xml:space="preserve">Mention the problem that rounding the ratings is </w:t>
-      </w:r>
-      <w:r>
-        <w:rPr>
-          <w:color w:val="FF0000"/>
-        </w:rPr>
-        <w:t xml:space="preserve">problematic for the following reason. Predicting an image rated as 3.4 as belonging to 4-stars class is not that bad as predicting an image rated as 3.4 as belonging to a 5-stars class. However, cross-entropy treats these the same way. </w:t>
-      </w:r>
+          <w:b/>
+        </w:rPr>
+      </w:pPr>
     </w:p>
     <w:p>
       <w:pPr>
         <w:spacing w:line="360" w:lineRule="auto"/>
+        <w:rPr>
+          <w:b/>
+        </w:rPr>
+      </w:pPr>
+    </w:p>
+    <w:p>
+      <w:pPr>
+        <w:spacing w:line="360" w:lineRule="auto"/>
+        <w:rPr>
+          <w:b/>
+        </w:rPr>
+      </w:pPr>
+    </w:p>
+    <w:p>
+      <w:pPr>
+        <w:spacing w:line="360" w:lineRule="auto"/>
+        <w:rPr>
+          <w:b/>
+        </w:rPr>
+      </w:pPr>
+    </w:p>
+    <w:p>
+      <w:pPr>
+        <w:spacing w:line="360" w:lineRule="auto"/>
+        <w:rPr>
+          <w:b/>
+        </w:rPr>
+      </w:pPr>
+    </w:p>
+    <w:p>
+      <w:pPr>
+        <w:spacing w:line="360" w:lineRule="auto"/>
+        <w:rPr>
+          <w:b/>
+        </w:rPr>
+      </w:pPr>
+    </w:p>
+    <w:p>
+      <w:pPr>
+        <w:spacing w:line="360" w:lineRule="auto"/>
+        <w:rPr>
+          <w:b/>
+        </w:rPr>
+      </w:pPr>
+    </w:p>
+    <w:p>
+      <w:pPr>
+        <w:spacing w:line="360" w:lineRule="auto"/>
+        <w:rPr>
+          <w:b/>
+        </w:rPr>
+      </w:pPr>
+    </w:p>
+    <w:p>
+      <w:pPr>
+        <w:spacing w:line="360" w:lineRule="auto"/>
+        <w:rPr>
+          <w:b/>
+        </w:rPr>
+      </w:pPr>
+    </w:p>
+    <w:p>
+      <w:pPr>
+        <w:spacing w:line="360" w:lineRule="auto"/>
+        <w:rPr>
+          <w:b/>
+        </w:rPr>
+      </w:pPr>
+    </w:p>
+    <w:p>
+      <w:pPr>
+        <w:spacing w:line="360" w:lineRule="auto"/>
+        <w:rPr>
+          <w:b/>
+        </w:rPr>
+      </w:pPr>
+    </w:p>
+    <w:p>
+      <w:pPr>
+        <w:spacing w:line="360" w:lineRule="auto"/>
+        <w:rPr>
+          <w:b/>
+        </w:rPr>
+      </w:pPr>
+    </w:p>
+    <w:p>
+      <w:pPr>
+        <w:spacing w:line="360" w:lineRule="auto"/>
+        <w:rPr>
+          <w:b/>
+        </w:rPr>
+      </w:pPr>
+    </w:p>
+    <w:p>
+      <w:pPr>
+        <w:spacing w:line="360" w:lineRule="auto"/>
+        <w:rPr>
+          <w:b/>
+        </w:rPr>
+      </w:pPr>
+    </w:p>
+    <w:p>
+      <w:pPr>
+        <w:pStyle w:val="Heading1"/>
       </w:pPr>
       <w:r>
         <w:lastRenderedPageBreak/>
-        <w:t xml:space="preserve"> </w:t>
+        <w:t>References</w:t>
+      </w:r>
+    </w:p>
+    <w:p>
+      <w:pPr>
+        <w:pStyle w:val="EndNoteBibliography"/>
+        <w:spacing w:after="0"/>
+        <w:ind w:left="720" w:hanging="720"/>
+      </w:pPr>
+      <w:r>
+        <w:rPr>
+          <w:b/>
+        </w:rPr>
+        <w:fldChar w:fldCharType="begin"/>
+      </w:r>
+      <w:r>
+        <w:rPr>
+          <w:b/>
+        </w:rPr>
+        <w:instrText xml:space="preserve"> ADDIN EN.REFLIST </w:instrText>
+      </w:r>
+      <w:r>
+        <w:rPr>
+          <w:b/>
+        </w:rPr>
+        <w:fldChar w:fldCharType="separate"/>
+      </w:r>
+      <w:r>
+        <w:t xml:space="preserve">Altwaijry, H., &amp; Belongie, S. (2013). </w:t>
+      </w:r>
+      <w:r>
+        <w:rPr>
+          <w:i/>
+        </w:rPr>
+        <w:t>Relative ranking of facial attractiveness.</w:t>
+      </w:r>
+      <w:r>
+        <w:t xml:space="preserve"> Paper presented at the Applications of Computer Vision (WACV), 2013 IEEE Workshop on.</w:t>
+      </w:r>
+    </w:p>
+    <w:p>
+      <w:pPr>
+        <w:pStyle w:val="EndNoteBibliography"/>
+        <w:spacing w:after="0"/>
+        <w:ind w:left="720" w:hanging="720"/>
+      </w:pPr>
+    </w:p>
+    <w:p>
+      <w:pPr>
+        <w:pStyle w:val="EndNoteBibliography"/>
+        <w:spacing w:after="0"/>
+        <w:ind w:left="720" w:hanging="720"/>
+      </w:pPr>
+      <w:r>
+        <w:t xml:space="preserve">Bainbridge, W. A., Isola, P., &amp; Oliva, A. (2013). The intrinsic memorability of face photographs. </w:t>
+      </w:r>
+      <w:r>
+        <w:rPr>
+          <w:i/>
+        </w:rPr>
+        <w:t>Journal of Experimental Psychology: General, 142</w:t>
+      </w:r>
+      <w:r>
+        <w:t xml:space="preserve">(4), 1323. </w:t>
+      </w:r>
+    </w:p>
+    <w:p>
+      <w:pPr>
+        <w:pStyle w:val="EndNoteBibliography"/>
+        <w:spacing w:after="0"/>
+        <w:ind w:left="720" w:hanging="720"/>
+      </w:pPr>
+    </w:p>
+    <w:p>
+      <w:pPr>
+        <w:pStyle w:val="EndNoteBibliography"/>
+        <w:spacing w:after="0"/>
+        <w:ind w:left="720" w:hanging="720"/>
+      </w:pPr>
+      <w:r>
+        <w:t xml:space="preserve">Cheng, J., Wang, Z., &amp; Pollastri, G. (2008). </w:t>
+      </w:r>
+      <w:r>
+        <w:rPr>
+          <w:i/>
+        </w:rPr>
+        <w:t>A neural network approach to ordinal regression.</w:t>
+      </w:r>
+      <w:r>
+        <w:t xml:space="preserve"> Paper presented at the Neural Networks, 2008. IJCNN 2008.(IEEE World Congress on Computational Intelligence). IEEE International Joint Conference on.</w:t>
+      </w:r>
+    </w:p>
+    <w:p>
+      <w:pPr>
+        <w:pStyle w:val="EndNoteBibliography"/>
+        <w:spacing w:after="0"/>
+        <w:ind w:left="720" w:hanging="720"/>
+      </w:pPr>
+    </w:p>
+    <w:p>
+      <w:pPr>
+        <w:pStyle w:val="EndNoteBibliography"/>
+        <w:spacing w:after="0"/>
+        <w:ind w:left="720" w:hanging="720"/>
+      </w:pPr>
+      <w:r>
+        <w:t xml:space="preserve">Chollet, F. (2018). </w:t>
+      </w:r>
+      <w:r>
+        <w:rPr>
+          <w:i/>
+        </w:rPr>
+        <w:t>Deep learning with Python</w:t>
+      </w:r>
+      <w:r>
+        <w:t>: Manning Publications.</w:t>
+      </w:r>
+    </w:p>
+    <w:p>
+      <w:pPr>
+        <w:pStyle w:val="EndNoteBibliography"/>
+        <w:spacing w:after="0"/>
+        <w:ind w:left="720" w:hanging="720"/>
+      </w:pPr>
+    </w:p>
+    <w:p>
+      <w:pPr>
+        <w:pStyle w:val="EndNoteBibliography"/>
+        <w:spacing w:after="0"/>
+        <w:ind w:left="720" w:hanging="720"/>
+      </w:pPr>
+      <w:r>
+        <w:rPr>
+          <w:lang w:val="de-DE"/>
+        </w:rPr>
+        <w:t xml:space="preserve">Fan, J., Chau, K., Wan, X., Zhai, L., &amp; Lau, E. (2012). </w:t>
+      </w:r>
+      <w:r>
+        <w:t xml:space="preserve">Prediction of facial attractiveness from facial proportions. </w:t>
+      </w:r>
+      <w:r>
+        <w:rPr>
+          <w:i/>
+        </w:rPr>
+        <w:t>Pattern Recognition, 45</w:t>
+      </w:r>
+      <w:r>
+        <w:t xml:space="preserve">(6), 2326-2334. </w:t>
+      </w:r>
+    </w:p>
+    <w:p>
+      <w:pPr>
+        <w:pStyle w:val="EndNoteBibliography"/>
+        <w:spacing w:after="0"/>
+        <w:ind w:left="720" w:hanging="720"/>
+      </w:pPr>
+    </w:p>
+    <w:p>
+      <w:pPr>
+        <w:pStyle w:val="EndNoteBibliography"/>
+        <w:spacing w:after="0"/>
+        <w:ind w:left="720" w:hanging="720"/>
+      </w:pPr>
+      <w:r>
+        <w:t xml:space="preserve">Goodfellow, I., Bengio, Y., Courville, A., &amp; Bengio, Y. (2016). </w:t>
+      </w:r>
+      <w:r>
+        <w:rPr>
+          <w:i/>
+        </w:rPr>
+        <w:t>Deep learning</w:t>
+      </w:r>
+      <w:r>
+        <w:t xml:space="preserve"> (Vol. 1): MIT press Cambridge.</w:t>
+      </w:r>
+    </w:p>
+    <w:p>
+      <w:pPr>
+        <w:pStyle w:val="EndNoteBibliography"/>
+        <w:spacing w:after="0"/>
+        <w:ind w:left="720" w:hanging="720"/>
+      </w:pPr>
+    </w:p>
+    <w:p>
+      <w:pPr>
+        <w:pStyle w:val="EndNoteBibliography"/>
+        <w:spacing w:after="0"/>
+        <w:ind w:left="720" w:hanging="720"/>
+      </w:pPr>
+      <w:r>
+        <w:t xml:space="preserve">He, H., &amp; Garcia, E. A. (2009). Learning from imbalanced data. </w:t>
+      </w:r>
+      <w:r>
+        <w:rPr>
+          <w:i/>
+        </w:rPr>
+        <w:t>IEEE Transactions on knowledge and data engineering, 21</w:t>
+      </w:r>
+      <w:r>
+        <w:t xml:space="preserve">(9), 1263-1284. </w:t>
+      </w:r>
+    </w:p>
+    <w:p>
+      <w:pPr>
+        <w:pStyle w:val="EndNoteBibliography"/>
+        <w:spacing w:after="0"/>
+        <w:ind w:left="720" w:hanging="720"/>
+      </w:pPr>
+    </w:p>
+    <w:p>
+      <w:pPr>
+        <w:pStyle w:val="EndNoteBibliography"/>
+        <w:spacing w:after="0"/>
+        <w:ind w:left="720" w:hanging="720"/>
+      </w:pPr>
+      <w:r>
+        <w:t xml:space="preserve">Huang, G. B., Ramesh, M., Berg, T., &amp; Learned-Miller, E. (2007). </w:t>
+      </w:r>
+      <w:r>
+        <w:rPr>
+          <w:i/>
+        </w:rPr>
+        <w:t>Labeled faces in the wild: A database for studying face recognition in unconstrained environments</w:t>
+      </w:r>
+      <w:r>
+        <w:t xml:space="preserve">. Retrieved from </w:t>
+      </w:r>
+    </w:p>
+    <w:p>
+      <w:pPr>
+        <w:pStyle w:val="EndNoteBibliography"/>
+        <w:spacing w:after="0"/>
+        <w:ind w:left="720" w:hanging="720"/>
+      </w:pPr>
+    </w:p>
+    <w:p>
+      <w:pPr>
+        <w:pStyle w:val="EndNoteBibliography"/>
+        <w:spacing w:after="0"/>
+        <w:ind w:left="720" w:hanging="720"/>
+      </w:pPr>
+      <w:r>
+        <w:t xml:space="preserve">Ioffe, S., &amp; Szegedy, C. (2015). </w:t>
+      </w:r>
+      <w:r>
+        <w:rPr>
+          <w:i/>
+        </w:rPr>
+        <w:t>Batch normalization: Accelerating deep network training by reducing internal covariate shift.</w:t>
+      </w:r>
+      <w:r>
+        <w:t xml:space="preserve"> Paper presented at the International conference on machine learning.</w:t>
+      </w:r>
+    </w:p>
+    <w:p>
+      <w:pPr>
+        <w:pStyle w:val="EndNoteBibliography"/>
+        <w:spacing w:after="0"/>
+        <w:ind w:left="720" w:hanging="720"/>
+      </w:pPr>
+    </w:p>
+    <w:p>
+      <w:pPr>
+        <w:pStyle w:val="EndNoteBibliography"/>
+        <w:spacing w:after="0"/>
+        <w:ind w:left="720" w:hanging="720"/>
+      </w:pPr>
+      <w:r>
+        <w:t xml:space="preserve">Jamieson, S. (2004). Likert scales: how to (ab) use them. </w:t>
+      </w:r>
+      <w:r>
+        <w:rPr>
+          <w:i/>
+        </w:rPr>
+        <w:t>Medical education, 38</w:t>
+      </w:r>
+      <w:r>
+        <w:t xml:space="preserve">(12), 1217-1218. </w:t>
+      </w:r>
+    </w:p>
+    <w:p>
+      <w:pPr>
+        <w:pStyle w:val="EndNoteBibliography"/>
+        <w:spacing w:after="0"/>
+        <w:ind w:left="720" w:hanging="720"/>
+      </w:pPr>
+    </w:p>
+    <w:p>
+      <w:pPr>
+        <w:pStyle w:val="EndNoteBibliography"/>
+        <w:spacing w:after="0"/>
+        <w:ind w:left="720" w:hanging="720"/>
+      </w:pPr>
+      <w:r>
+        <w:t xml:space="preserve">Jones, D., &amp; Hill, K. (1993). Criteria of facial attractiveness in five populations. </w:t>
+      </w:r>
+      <w:r>
+        <w:rPr>
+          <w:i/>
+        </w:rPr>
+        <w:t>Human Nature, 4</w:t>
+      </w:r>
+      <w:r>
+        <w:t xml:space="preserve">(3), 271-296. </w:t>
+      </w:r>
+    </w:p>
+    <w:p>
+      <w:pPr>
+        <w:pStyle w:val="EndNoteBibliography"/>
+        <w:spacing w:after="0"/>
+        <w:ind w:left="720" w:hanging="720"/>
+      </w:pPr>
+    </w:p>
+    <w:p>
+      <w:pPr>
+        <w:pStyle w:val="EndNoteBibliography"/>
+        <w:spacing w:after="0"/>
+        <w:ind w:left="720" w:hanging="720"/>
+      </w:pPr>
+      <w:r>
+        <w:t xml:space="preserve">Kingma, D. P., &amp; Ba, J. (2014). Adam: A method for stochastic optimization. </w:t>
+      </w:r>
+      <w:r>
+        <w:rPr>
+          <w:i/>
+        </w:rPr>
+        <w:t>arXiv preprint arXiv:1412.6980</w:t>
+      </w:r>
+      <w:r>
+        <w:t xml:space="preserve">. </w:t>
+      </w:r>
+    </w:p>
+    <w:p>
+      <w:pPr>
+        <w:pStyle w:val="EndNoteBibliography"/>
+        <w:spacing w:after="0"/>
+        <w:ind w:left="720" w:hanging="720"/>
+      </w:pPr>
+    </w:p>
+    <w:p>
+      <w:pPr>
+        <w:pStyle w:val="EndNoteBibliography"/>
+        <w:spacing w:after="0"/>
+        <w:ind w:left="720" w:hanging="720"/>
+      </w:pPr>
+      <w:r>
+        <w:t xml:space="preserve">Little, A. C., Jones, B. C., &amp; DeBruine, L. M. (2011). Facial attractiveness: evolutionary based research. </w:t>
+      </w:r>
+      <w:r>
+        <w:rPr>
+          <w:i/>
+        </w:rPr>
+        <w:t>Philosophical Transactions of the Royal Society B: Biological Sciences, 366</w:t>
+      </w:r>
+      <w:r>
+        <w:t xml:space="preserve">(1571), 1638-1659. </w:t>
+      </w:r>
+    </w:p>
+    <w:p>
+      <w:pPr>
+        <w:pStyle w:val="EndNoteBibliography"/>
+        <w:spacing w:after="0"/>
+        <w:ind w:left="720" w:hanging="720"/>
+      </w:pPr>
+    </w:p>
+    <w:p>
+      <w:pPr>
+        <w:pStyle w:val="EndNoteBibliography"/>
+        <w:spacing w:after="0"/>
+        <w:ind w:left="720" w:hanging="720"/>
+      </w:pPr>
+      <w:r>
+        <w:lastRenderedPageBreak/>
+        <w:t xml:space="preserve">Parkhi, O. M., Vedaldi, A., &amp; Zisserman, A. (2015). </w:t>
+      </w:r>
+      <w:r>
+        <w:rPr>
+          <w:i/>
+        </w:rPr>
+        <w:t>Deep Face Recognition.</w:t>
+      </w:r>
+      <w:r>
+        <w:t xml:space="preserve"> Paper presented at the BMVC.</w:t>
+      </w:r>
+    </w:p>
+    <w:p>
+      <w:pPr>
+        <w:pStyle w:val="EndNoteBibliography"/>
+        <w:spacing w:after="0"/>
+        <w:ind w:left="720" w:hanging="720"/>
+      </w:pPr>
+    </w:p>
+    <w:p>
+      <w:pPr>
+        <w:pStyle w:val="EndNoteBibliography"/>
+        <w:spacing w:after="0"/>
+        <w:ind w:left="720" w:hanging="720"/>
+      </w:pPr>
+      <w:r>
+        <w:t xml:space="preserve">Simonyan, K., &amp; Zisserman, A. (2014). Very deep convolutional networks for large-scale image recognition. </w:t>
+      </w:r>
+      <w:r>
+        <w:rPr>
+          <w:i/>
+        </w:rPr>
+        <w:t>arXiv preprint arXiv:1409.1556</w:t>
+      </w:r>
+      <w:r>
+        <w:t xml:space="preserve">. </w:t>
+      </w:r>
+    </w:p>
+    <w:p>
+      <w:pPr>
+        <w:pStyle w:val="EndNoteBibliography"/>
+        <w:spacing w:after="0"/>
+        <w:ind w:left="720" w:hanging="720"/>
+      </w:pPr>
+    </w:p>
+    <w:p>
+      <w:pPr>
+        <w:pStyle w:val="EndNoteBibliography"/>
+        <w:spacing w:after="0"/>
+        <w:ind w:left="720" w:hanging="720"/>
+      </w:pPr>
+      <w:r>
+        <w:t xml:space="preserve">Srivastava, N., Hinton, G., Krizhevsky, A., Sutskever, I., &amp; Salakhutdinov, R. (2014). Dropout: A simple way to prevent neural networks from overfitting. </w:t>
+      </w:r>
+      <w:r>
+        <w:rPr>
+          <w:i/>
+        </w:rPr>
+        <w:t>The Journal of Machine Learning Research, 15</w:t>
+      </w:r>
+      <w:r>
+        <w:t xml:space="preserve">(1), 1929-1958. </w:t>
+      </w:r>
+    </w:p>
+    <w:p>
+      <w:pPr>
+        <w:pStyle w:val="EndNoteBibliography"/>
+        <w:spacing w:after="0"/>
+        <w:ind w:left="720" w:hanging="720"/>
+      </w:pPr>
+    </w:p>
+    <w:p>
+      <w:pPr>
+        <w:pStyle w:val="EndNoteBibliography"/>
+        <w:ind w:left="720" w:hanging="720"/>
+      </w:pPr>
+      <w:r>
+        <w:t xml:space="preserve">Yao, Y., Rosasco, L., &amp; Caponnetto, A. (2007). On early stopping in gradient descent learning. </w:t>
+      </w:r>
+      <w:r>
+        <w:rPr>
+          <w:i/>
+        </w:rPr>
+        <w:t>Constructive Approximation, 26</w:t>
+      </w:r>
+      <w:r>
+        <w:t xml:space="preserve">(2), 289-315. </w:t>
       </w:r>
     </w:p>
     <w:p>
@@ -1049,6 +3627,12 @@
           <w:b/>
         </w:rPr>
       </w:pPr>
+      <w:r>
+        <w:rPr>
+          <w:b/>
+        </w:rPr>
+        <w:fldChar w:fldCharType="end"/>
+      </w:r>
     </w:p>
     <w:sectPr>
       <w:pgSz w:w="12240" w:h="15840"/>
@@ -1467,11 +4051,12 @@
     <w:autoRedefine/>
     <w:uiPriority w:val="9"/>
     <w:qFormat/>
-    <w:rsid w:val="00341672"/>
+    <w:rsid w:val="00B65A84"/>
     <w:pPr>
       <w:keepNext/>
       <w:keepLines/>
       <w:spacing w:before="240" w:after="0"/>
+      <w:jc w:val="center"/>
       <w:outlineLvl w:val="0"/>
     </w:pPr>
     <w:rPr>
@@ -1490,7 +4075,7 @@
     <w:uiPriority w:val="9"/>
     <w:unhideWhenUsed/>
     <w:qFormat/>
-    <w:rsid w:val="00955610"/>
+    <w:rsid w:val="0067117E"/>
     <w:pPr>
       <w:keepNext/>
       <w:keepLines/>
@@ -1498,7 +4083,7 @@
       <w:outlineLvl w:val="1"/>
     </w:pPr>
     <w:rPr>
-      <w:rFonts w:eastAsiaTheme="majorEastAsia" w:cstheme="majorBidi"/>
+      <w:rFonts w:eastAsiaTheme="minorEastAsia" w:cstheme="majorBidi"/>
       <w:b/>
       <w:color w:val="000000" w:themeColor="text1"/>
       <w:szCs w:val="26"/>
@@ -1565,7 +4150,6 @@
     <w:pPr>
       <w:spacing w:before="720" w:beforeAutospacing="1" w:after="720" w:afterAutospacing="1" w:line="360" w:lineRule="auto"/>
       <w:contextualSpacing/>
-      <w:jc w:val="center"/>
     </w:pPr>
     <w:rPr>
       <w:rFonts w:ascii="Arial" w:hAnsi="Arial"/>
@@ -1598,7 +4182,7 @@
     <w:basedOn w:val="DefaultParagraphFont"/>
     <w:link w:val="Heading1"/>
     <w:uiPriority w:val="9"/>
-    <w:rsid w:val="00341672"/>
+    <w:rsid w:val="00B65A84"/>
     <w:rPr>
       <w:rFonts w:eastAsiaTheme="majorEastAsia" w:cstheme="majorBidi"/>
       <w:b/>
@@ -1611,9 +4195,9 @@
     <w:basedOn w:val="DefaultParagraphFont"/>
     <w:link w:val="Heading2"/>
     <w:uiPriority w:val="9"/>
-    <w:rsid w:val="00955610"/>
+    <w:rsid w:val="0067117E"/>
     <w:rPr>
-      <w:rFonts w:eastAsiaTheme="majorEastAsia" w:cstheme="majorBidi"/>
+      <w:rFonts w:eastAsiaTheme="minorEastAsia" w:cstheme="majorBidi"/>
       <w:b/>
       <w:color w:val="000000" w:themeColor="text1"/>
       <w:szCs w:val="26"/>
@@ -1661,6 +4245,49 @@
         <w:insideV w:val="single" w:sz="4" w:space="0" w:color="auto"/>
       </w:tblBorders>
     </w:tblPr>
+  </w:style>
+  <w:style w:type="paragraph" w:customStyle="1" w:styleId="EndNoteBibliographyTitle">
+    <w:name w:val="EndNote Bibliography Title"/>
+    <w:basedOn w:val="Normal"/>
+    <w:link w:val="EndNoteBibliographyTitleChar"/>
+    <w:rsid w:val="00B65A84"/>
+    <w:pPr>
+      <w:spacing w:after="0"/>
+      <w:jc w:val="center"/>
+    </w:pPr>
+    <w:rPr>
+      <w:noProof/>
+    </w:rPr>
+  </w:style>
+  <w:style w:type="character" w:customStyle="1" w:styleId="EndNoteBibliographyTitleChar">
+    <w:name w:val="EndNote Bibliography Title Char"/>
+    <w:basedOn w:val="DefaultParagraphFont"/>
+    <w:link w:val="EndNoteBibliographyTitle"/>
+    <w:rsid w:val="00B65A84"/>
+    <w:rPr>
+      <w:noProof/>
+    </w:rPr>
+  </w:style>
+  <w:style w:type="paragraph" w:customStyle="1" w:styleId="EndNoteBibliography">
+    <w:name w:val="EndNote Bibliography"/>
+    <w:basedOn w:val="Normal"/>
+    <w:link w:val="EndNoteBibliographyChar"/>
+    <w:rsid w:val="00B65A84"/>
+    <w:pPr>
+      <w:spacing w:line="240" w:lineRule="auto"/>
+    </w:pPr>
+    <w:rPr>
+      <w:noProof/>
+    </w:rPr>
+  </w:style>
+  <w:style w:type="character" w:customStyle="1" w:styleId="EndNoteBibliographyChar">
+    <w:name w:val="EndNote Bibliography Char"/>
+    <w:basedOn w:val="DefaultParagraphFont"/>
+    <w:link w:val="EndNoteBibliography"/>
+    <w:rsid w:val="00B65A84"/>
+    <w:rPr>
+      <w:noProof/>
+    </w:rPr>
   </w:style>
 </w:styles>
 </file>
@@ -1931,7 +4558,7 @@
 </file>
 
 <file path=customXml/itemProps1.xml><?xml version="1.0" encoding="utf-8"?>
-<ds:datastoreItem xmlns:ds="http://schemas.openxmlformats.org/officeDocument/2006/customXml" ds:itemID="{58B36DFA-FA89-4FA7-875F-7A662C897AD4}">
+<ds:datastoreItem xmlns:ds="http://schemas.openxmlformats.org/officeDocument/2006/customXml" ds:itemID="{E1A9C447-7146-45ED-989B-606700F022A4}">
   <ds:schemaRefs>
     <ds:schemaRef ds:uri="http://schemas.openxmlformats.org/officeDocument/2006/bibliography"/>
   </ds:schemaRefs>

</xml_diff>